<commit_message>
CapStone Final 3.0, includes Report :D
</commit_message>
<xml_diff>
--- a/Capstone Report.docx
+++ b/Capstone Report.docx
@@ -85,16 +85,8 @@
         <w:rPr>
           <w:color w:val="auto"/>
         </w:rPr>
-        <w:t xml:space="preserve">Professor </w:t>
-      </w:r>
-      <w:proofErr w:type="spellStart"/>
-      <w:r>
-        <w:rPr>
-          <w:color w:val="auto"/>
-        </w:rPr>
-        <w:t>Reale</w:t>
-      </w:r>
-      <w:proofErr w:type="spellEnd"/>
+        <w:t>Professor Reale</w:t>
+      </w:r>
       <w:r>
         <w:rPr>
           <w:color w:val="auto"/>
@@ -277,82 +269,149 @@
       <w:r>
         <w:t xml:space="preserve">The use of a payment </w:t>
       </w:r>
+      <w:r>
+        <w:t>API</w:t>
+      </w:r>
+      <w:r>
+        <w:t xml:space="preserve"> will allow the business owner to manage active customers, and view payment details all in one place.</w:t>
+      </w:r>
+    </w:p>
+    <w:p>
+      <w:pPr>
+        <w:pStyle w:val="Heading1"/>
+      </w:pPr>
+      <w:r>
+        <w:t>Related work</w:t>
+      </w:r>
+    </w:p>
+    <w:p/>
+    <w:p>
+      <w:pPr>
+        <w:rPr>
+          <w:rFonts w:cstheme="minorHAnsi"/>
+          <w:shd w:val="clear" w:color="auto" w:fill="FFFFFF"/>
+        </w:rPr>
+      </w:pPr>
+      <w:hyperlink r:id="rId6" w:history="1">
+        <w:r>
+          <w:rPr>
+            <w:rStyle w:val="Hyperlink"/>
+          </w:rPr>
+          <w:t>Rea</w:t>
+        </w:r>
+        <w:r>
+          <w:rPr>
+            <w:rStyle w:val="Hyperlink"/>
+          </w:rPr>
+          <w:t>c</w:t>
+        </w:r>
+        <w:r>
+          <w:rPr>
+            <w:rStyle w:val="Hyperlink"/>
+          </w:rPr>
+          <w:t>t</w:t>
+        </w:r>
+      </w:hyperlink>
+      <w:r>
+        <w:t xml:space="preserve"> </w:t>
+      </w:r>
+      <w:r>
+        <w:t>[2]</w:t>
+      </w:r>
+      <w:r>
+        <w:t>,</w:t>
+      </w:r>
+      <w:r>
+        <w:t xml:space="preserve"> </w:t>
+      </w:r>
+      <w:r>
+        <w:t>is</w:t>
+      </w:r>
+      <w:r>
+        <w:t xml:space="preserve"> a </w:t>
+      </w:r>
+      <w:r>
+        <w:t>component-based</w:t>
+      </w:r>
+      <w:r>
+        <w:t xml:space="preserve"> framework that is used to create painless interactive User Interfaces.</w:t>
+      </w:r>
+      <w:r>
+        <w:t xml:space="preserve"> </w:t>
+      </w:r>
+      <w:hyperlink r:id="rId7" w:history="1">
+        <w:r>
+          <w:rPr>
+            <w:rStyle w:val="Hyperlink"/>
+            <w:rFonts w:cstheme="minorHAnsi"/>
+          </w:rPr>
+          <w:t>Mongo Database</w:t>
+        </w:r>
+      </w:hyperlink>
+      <w:r>
+        <w:rPr>
+          <w:rFonts w:cstheme="minorHAnsi"/>
+        </w:rPr>
+        <w:t xml:space="preserve"> [4]</w:t>
+      </w:r>
+      <w:r>
+        <w:rPr>
+          <w:rFonts w:cstheme="minorHAnsi"/>
+        </w:rPr>
+        <w:t>, also known as</w:t>
+      </w:r>
+      <w:r>
+        <w:rPr>
+          <w:rFonts w:cstheme="minorHAnsi"/>
+        </w:rPr>
+        <w:t xml:space="preserve"> </w:t>
+      </w:r>
+      <w:r>
+        <w:rPr>
+          <w:rFonts w:cstheme="minorHAnsi"/>
+        </w:rPr>
+        <w:t>MongoDB,</w:t>
+      </w:r>
+      <w:r>
+        <w:rPr>
+          <w:rFonts w:cstheme="minorHAnsi"/>
+        </w:rPr>
+        <w:t xml:space="preserve"> is a document database with the scalability and flexibility that you want with the querying and indexing that you need</w:t>
+      </w:r>
+      <w:r>
+        <w:t xml:space="preserve"> </w:t>
+      </w:r>
+      <w:r>
+        <w:rPr>
+          <w:rFonts w:cstheme="minorHAnsi"/>
+        </w:rPr>
+        <w:t>Node</w:t>
+      </w:r>
+      <w:r>
+        <w:rPr>
+          <w:rFonts w:cstheme="minorHAnsi"/>
+        </w:rPr>
+        <w:t xml:space="preserve"> </w:t>
+      </w:r>
       <w:proofErr w:type="spellStart"/>
       <w:r>
-        <w:t>api</w:t>
+        <w:rPr>
+          <w:rFonts w:cstheme="minorHAnsi"/>
+        </w:rPr>
+        <w:t>js</w:t>
       </w:r>
       <w:proofErr w:type="spellEnd"/>
       <w:r>
-        <w:t xml:space="preserve"> will allow the business owner to manage active customers, and view payment details all in one place.</w:t>
-      </w:r>
-    </w:p>
-    <w:p>
-      <w:pPr>
-        <w:pStyle w:val="Heading1"/>
-      </w:pPr>
-      <w:r>
-        <w:t>Related work</w:t>
-      </w:r>
-    </w:p>
-    <w:p>
-      <w:r>
-        <w:t>React</w:t>
-      </w:r>
-      <w:r>
-        <w:t xml:space="preserve"> - </w:t>
-      </w:r>
-      <w:r>
-        <w:t xml:space="preserve">Is a </w:t>
-      </w:r>
-      <w:r>
-        <w:t>component-based</w:t>
-      </w:r>
-      <w:r>
-        <w:t xml:space="preserve"> framework that is used to create painless interactive User Interfaces.</w:t>
-      </w:r>
-    </w:p>
-    <w:p>
-      <w:pPr>
         <w:rPr>
           <w:rFonts w:cstheme="minorHAnsi"/>
         </w:rPr>
-      </w:pPr>
+        <w:t xml:space="preserve"> </w:t>
+      </w:r>
       <w:r>
         <w:rPr>
           <w:rFonts w:cstheme="minorHAnsi"/>
         </w:rPr>
-        <w:t xml:space="preserve">Mongo Database - </w:t>
-      </w:r>
-      <w:r>
-        <w:rPr>
-          <w:rFonts w:cstheme="minorHAnsi"/>
-        </w:rPr>
-        <w:t>MongoDB is a document database with the scalability and flexibility that you want with the querying and indexing that you need</w:t>
-      </w:r>
-    </w:p>
-    <w:p>
-      <w:pPr>
-        <w:rPr>
-          <w:rFonts w:cstheme="minorHAnsi"/>
-        </w:rPr>
-      </w:pPr>
-      <w:r>
-        <w:rPr>
-          <w:rFonts w:cstheme="minorHAnsi"/>
-        </w:rPr>
-        <w:t>Node</w:t>
-      </w:r>
-      <w:r>
-        <w:rPr>
-          <w:rFonts w:cstheme="minorHAnsi"/>
-        </w:rPr>
-        <w:t xml:space="preserve"> - Is</w:t>
-      </w:r>
-      <w:r>
-        <w:rPr>
-          <w:rFonts w:cstheme="minorHAnsi"/>
-        </w:rPr>
-        <w:t> </w:t>
+        <w:t>Is </w:t>
       </w:r>
       <w:r>
         <w:rPr>
@@ -367,48 +426,1019 @@
         <w:rPr>
           <w:rFonts w:cstheme="minorHAnsi"/>
         </w:rPr>
-        <w:t>, Node.js is designed to build scalable network applications.</w:t>
-      </w:r>
-    </w:p>
-    <w:p>
-      <w:pPr>
+        <w:t xml:space="preserve">, </w:t>
+      </w:r>
+      <w:hyperlink r:id="rId8" w:history="1">
+        <w:r>
+          <w:rPr>
+            <w:rStyle w:val="Hyperlink"/>
+            <w:rFonts w:cstheme="minorHAnsi"/>
+          </w:rPr>
+          <w:t>Node</w:t>
+        </w:r>
+      </w:hyperlink>
+      <w:r>
+        <w:rPr>
+          <w:rFonts w:cstheme="minorHAnsi"/>
+        </w:rPr>
+        <w:t>.js</w:t>
+      </w:r>
+      <w:r>
+        <w:rPr>
+          <w:rFonts w:cstheme="minorHAnsi"/>
+        </w:rPr>
+        <w:t xml:space="preserve"> [3]</w:t>
+      </w:r>
+      <w:r>
+        <w:rPr>
+          <w:rFonts w:cstheme="minorHAnsi"/>
+        </w:rPr>
+        <w:t xml:space="preserve"> is designed to build scalable network applications.</w:t>
+      </w:r>
+      <w:r>
+        <w:t xml:space="preserve"> </w:t>
+      </w:r>
+      <w:hyperlink r:id="rId9" w:history="1">
+        <w:r>
+          <w:rPr>
+            <w:rStyle w:val="Hyperlink"/>
+            <w:rFonts w:ascii="Roboto" w:hAnsi="Roboto"/>
+            <w:sz w:val="21"/>
+            <w:szCs w:val="21"/>
+          </w:rPr>
+          <w:t>Express</w:t>
+        </w:r>
+      </w:hyperlink>
+      <w:r>
+        <w:rPr>
+          <w:rFonts w:ascii="Roboto" w:hAnsi="Roboto"/>
+          <w:sz w:val="21"/>
+          <w:szCs w:val="21"/>
+        </w:rPr>
+        <w:t xml:space="preserve"> [1</w:t>
+      </w:r>
+      <w:proofErr w:type="gramStart"/>
+      <w:r>
+        <w:rPr>
+          <w:rFonts w:ascii="Roboto" w:hAnsi="Roboto"/>
+          <w:sz w:val="21"/>
+          <w:szCs w:val="21"/>
+        </w:rPr>
+        <w:t>] ,</w:t>
+      </w:r>
+      <w:proofErr w:type="gramEnd"/>
+      <w:r>
+        <w:rPr>
+          <w:rFonts w:ascii="Roboto" w:hAnsi="Roboto"/>
+          <w:sz w:val="21"/>
+          <w:szCs w:val="21"/>
+        </w:rPr>
+        <w:t xml:space="preserve"> </w:t>
+      </w:r>
+      <w:r>
         <w:rPr>
           <w:rFonts w:cstheme="minorHAnsi"/>
           <w:shd w:val="clear" w:color="auto" w:fill="FFFFFF"/>
         </w:rPr>
-      </w:pPr>
-      <w:r>
-        <w:rPr>
-          <w:rFonts w:ascii="Roboto" w:hAnsi="Roboto"/>
-          <w:sz w:val="21"/>
-          <w:szCs w:val="21"/>
-        </w:rPr>
-        <w:t>Express –</w:t>
-      </w:r>
+        <w:t xml:space="preserve">is a Node.js framework designed to build API's web applications cross-platform mobile apps quickly and make node </w:t>
+      </w:r>
+      <w:proofErr w:type="spellStart"/>
       <w:r>
         <w:rPr>
           <w:rFonts w:cstheme="minorHAnsi"/>
           <w:shd w:val="clear" w:color="auto" w:fill="FFFFFF"/>
         </w:rPr>
-        <w:t xml:space="preserve">is a Node.js framework designed to build API's web applications cross-platform mobile apps quickly and make node </w:t>
-      </w:r>
-      <w:proofErr w:type="spellStart"/>
+        <w:t>js</w:t>
+      </w:r>
+      <w:proofErr w:type="spellEnd"/>
       <w:r>
         <w:rPr>
           <w:rFonts w:cstheme="minorHAnsi"/>
           <w:shd w:val="clear" w:color="auto" w:fill="FFFFFF"/>
         </w:rPr>
-        <w:t>js</w:t>
-      </w:r>
-      <w:proofErr w:type="spellEnd"/>
-      <w:r>
+        <w:t xml:space="preserve"> easy.</w:t>
+      </w:r>
+    </w:p>
+    <w:p>
+      <w:pPr>
+        <w:pStyle w:val="Heading1"/>
+      </w:pPr>
+      <w:r>
+        <w:t>Method</w:t>
+      </w:r>
+    </w:p>
+    <w:p>
+      <w:pPr>
+        <w:jc w:val="center"/>
         <w:rPr>
           <w:rFonts w:cstheme="minorHAnsi"/>
-          <w:shd w:val="clear" w:color="auto" w:fill="FFFFFF"/>
-        </w:rPr>
-        <w:t xml:space="preserve"> easy.</w:t>
-      </w:r>
-    </w:p>
+        </w:rPr>
+      </w:pPr>
+    </w:p>
+    <w:p>
+      <w:pPr>
+        <w:jc w:val="center"/>
+        <w:rPr>
+          <w:rFonts w:cstheme="minorHAnsi"/>
+          <w:b/>
+          <w:bCs/>
+        </w:rPr>
+      </w:pPr>
+      <w:r>
+        <w:rPr>
+          <w:rFonts w:cstheme="minorHAnsi"/>
+          <w:b/>
+          <w:bCs/>
+        </w:rPr>
+        <w:t>Application Flow</w:t>
+      </w:r>
+    </w:p>
+    <w:p>
+      <w:pPr>
+        <w:jc w:val="center"/>
+        <w:rPr>
+          <w:rFonts w:cstheme="minorHAnsi"/>
+        </w:rPr>
+      </w:pPr>
+      <w:r>
+        <w:rPr>
+          <w:rFonts w:cstheme="minorHAnsi"/>
+          <w:noProof/>
+        </w:rPr>
+        <w:drawing>
+          <wp:inline distT="0" distB="0" distL="0" distR="0" wp14:anchorId="6F7D887C" wp14:editId="23B87244">
+            <wp:extent cx="5943600" cy="3390900"/>
+            <wp:effectExtent l="0" t="0" r="0" b="0"/>
+            <wp:docPr id="2" name="Picture 2"/>
+            <wp:cNvGraphicFramePr>
+              <a:graphicFrameLocks xmlns:a="http://schemas.openxmlformats.org/drawingml/2006/main" noChangeAspect="1"/>
+            </wp:cNvGraphicFramePr>
+            <a:graphic xmlns:a="http://schemas.openxmlformats.org/drawingml/2006/main">
+              <a:graphicData uri="http://schemas.openxmlformats.org/drawingml/2006/picture">
+                <pic:pic xmlns:pic="http://schemas.openxmlformats.org/drawingml/2006/picture">
+                  <pic:nvPicPr>
+                    <pic:cNvPr id="0" name="Picture 1"/>
+                    <pic:cNvPicPr>
+                      <a:picLocks noChangeAspect="1" noChangeArrowheads="1"/>
+                    </pic:cNvPicPr>
+                  </pic:nvPicPr>
+                  <pic:blipFill>
+                    <a:blip r:embed="rId10">
+                      <a:extLst>
+                        <a:ext uri="{28A0092B-C50C-407E-A947-70E740481C1C}">
+                          <a14:useLocalDpi xmlns:a14="http://schemas.microsoft.com/office/drawing/2010/main" val="0"/>
+                        </a:ext>
+                      </a:extLst>
+                    </a:blip>
+                    <a:srcRect/>
+                    <a:stretch>
+                      <a:fillRect/>
+                    </a:stretch>
+                  </pic:blipFill>
+                  <pic:spPr bwMode="auto">
+                    <a:xfrm>
+                      <a:off x="0" y="0"/>
+                      <a:ext cx="5943600" cy="3390900"/>
+                    </a:xfrm>
+                    <a:prstGeom prst="rect">
+                      <a:avLst/>
+                    </a:prstGeom>
+                    <a:noFill/>
+                    <a:ln>
+                      <a:noFill/>
+                    </a:ln>
+                  </pic:spPr>
+                </pic:pic>
+              </a:graphicData>
+            </a:graphic>
+          </wp:inline>
+        </w:drawing>
+      </w:r>
+    </w:p>
+    <w:p>
+      <w:pPr>
+        <w:jc w:val="center"/>
+        <w:rPr>
+          <w:rFonts w:cstheme="minorHAnsi"/>
+          <w:b/>
+          <w:bCs/>
+        </w:rPr>
+      </w:pPr>
+    </w:p>
+    <w:p>
+      <w:pPr>
+        <w:jc w:val="center"/>
+        <w:rPr>
+          <w:rFonts w:cstheme="minorHAnsi"/>
+          <w:b/>
+          <w:bCs/>
+        </w:rPr>
+      </w:pPr>
+      <w:r>
+        <w:rPr>
+          <w:rFonts w:cstheme="minorHAnsi"/>
+          <w:b/>
+          <w:bCs/>
+        </w:rPr>
+        <w:t xml:space="preserve">Http Requests </w:t>
+      </w:r>
+      <w:r>
+        <w:rPr>
+          <w:rFonts w:cstheme="minorHAnsi"/>
+          <w:b/>
+          <w:bCs/>
+        </w:rPr>
+        <w:t>and</w:t>
+      </w:r>
+      <w:r>
+        <w:rPr>
+          <w:rFonts w:cstheme="minorHAnsi"/>
+          <w:b/>
+          <w:bCs/>
+        </w:rPr>
+        <w:t xml:space="preserve"> Using Local Storage</w:t>
+      </w:r>
+    </w:p>
+    <w:p>
+      <w:pPr>
+        <w:rPr>
+          <w:rFonts w:cstheme="minorHAnsi"/>
+        </w:rPr>
+      </w:pPr>
+      <w:r>
+        <w:rPr>
+          <w:rFonts w:cstheme="minorHAnsi"/>
+        </w:rPr>
+        <w:t xml:space="preserve">  Get requests are used to fetch the plans form our database and are returned to the frontend react app. We request the plans and populate them into a responsive container utilizing cards imported from React Bootstrap. Post requests are done on the User Details page and its path or route is the /Credentials. Once the customer enters their details the</w:t>
+      </w:r>
+      <w:r>
+        <w:rPr>
+          <w:rFonts w:cstheme="minorHAnsi"/>
+        </w:rPr>
+        <w:t>ir</w:t>
+      </w:r>
+      <w:r>
+        <w:rPr>
+          <w:rFonts w:cstheme="minorHAnsi"/>
+        </w:rPr>
+        <w:t xml:space="preserve"> data will be sent to the data base </w:t>
+      </w:r>
+      <w:r>
+        <w:rPr>
+          <w:rFonts w:cstheme="minorHAnsi"/>
+        </w:rPr>
+        <w:t>where it is</w:t>
+      </w:r>
+      <w:r>
+        <w:rPr>
+          <w:rFonts w:cstheme="minorHAnsi"/>
+        </w:rPr>
+        <w:t xml:space="preserve"> stored as a collection. </w:t>
+      </w:r>
+      <w:r>
+        <w:rPr>
+          <w:rFonts w:cstheme="minorHAnsi"/>
+        </w:rPr>
+        <w:t>Saving</w:t>
+      </w:r>
+      <w:r>
+        <w:rPr>
+          <w:rFonts w:cstheme="minorHAnsi"/>
+        </w:rPr>
+        <w:t xml:space="preserve"> the form data</w:t>
+      </w:r>
+      <w:r>
+        <w:rPr>
+          <w:rFonts w:cstheme="minorHAnsi"/>
+        </w:rPr>
+        <w:t xml:space="preserve"> in local storage</w:t>
+      </w:r>
+      <w:r>
+        <w:rPr>
+          <w:rFonts w:cstheme="minorHAnsi"/>
+        </w:rPr>
+        <w:t xml:space="preserve"> allows us to then populate </w:t>
+      </w:r>
+      <w:r>
+        <w:rPr>
+          <w:rFonts w:cstheme="minorHAnsi"/>
+        </w:rPr>
+        <w:t xml:space="preserve">re populate the user’s data to </w:t>
+      </w:r>
+      <w:r>
+        <w:rPr>
+          <w:rFonts w:cstheme="minorHAnsi"/>
+        </w:rPr>
+        <w:t xml:space="preserve">the place order </w:t>
+      </w:r>
+      <w:r>
+        <w:rPr>
+          <w:rFonts w:cstheme="minorHAnsi"/>
+        </w:rPr>
+        <w:t>page for confirmation before continuing to process a payment.</w:t>
+      </w:r>
+    </w:p>
+    <w:p>
+      <w:pPr>
+        <w:ind w:firstLine="105"/>
+        <w:rPr>
+          <w:rFonts w:cstheme="minorHAnsi"/>
+        </w:rPr>
+      </w:pPr>
+      <w:r>
+        <w:rPr>
+          <w:rFonts w:cstheme="minorHAnsi"/>
+          <w:noProof/>
+        </w:rPr>
+        <w:drawing>
+          <wp:inline distT="0" distB="0" distL="0" distR="0" wp14:anchorId="36D2CAAD" wp14:editId="7209DE76">
+            <wp:extent cx="2733675" cy="2990849"/>
+            <wp:effectExtent l="0" t="0" r="0" b="635"/>
+            <wp:docPr id="3" name="Picture 3"/>
+            <wp:cNvGraphicFramePr>
+              <a:graphicFrameLocks xmlns:a="http://schemas.openxmlformats.org/drawingml/2006/main" noChangeAspect="1"/>
+            </wp:cNvGraphicFramePr>
+            <a:graphic xmlns:a="http://schemas.openxmlformats.org/drawingml/2006/main">
+              <a:graphicData uri="http://schemas.openxmlformats.org/drawingml/2006/picture">
+                <pic:pic xmlns:pic="http://schemas.openxmlformats.org/drawingml/2006/picture">
+                  <pic:nvPicPr>
+                    <pic:cNvPr id="0" name="Picture 2"/>
+                    <pic:cNvPicPr>
+                      <a:picLocks noChangeAspect="1" noChangeArrowheads="1"/>
+                    </pic:cNvPicPr>
+                  </pic:nvPicPr>
+                  <pic:blipFill>
+                    <a:blip r:embed="rId11">
+                      <a:extLst>
+                        <a:ext uri="{28A0092B-C50C-407E-A947-70E740481C1C}">
+                          <a14:useLocalDpi xmlns:a14="http://schemas.microsoft.com/office/drawing/2010/main" val="0"/>
+                        </a:ext>
+                      </a:extLst>
+                    </a:blip>
+                    <a:srcRect/>
+                    <a:stretch>
+                      <a:fillRect/>
+                    </a:stretch>
+                  </pic:blipFill>
+                  <pic:spPr bwMode="auto">
+                    <a:xfrm>
+                      <a:off x="0" y="0"/>
+                      <a:ext cx="2733675" cy="2990849"/>
+                    </a:xfrm>
+                    <a:prstGeom prst="rect">
+                      <a:avLst/>
+                    </a:prstGeom>
+                    <a:noFill/>
+                    <a:ln>
+                      <a:noFill/>
+                    </a:ln>
+                  </pic:spPr>
+                </pic:pic>
+              </a:graphicData>
+            </a:graphic>
+          </wp:inline>
+        </w:drawing>
+      </w:r>
+      <w:r>
+        <w:rPr>
+          <w:rFonts w:cstheme="minorHAnsi"/>
+        </w:rPr>
+        <w:tab/>
+      </w:r>
+      <w:r>
+        <w:rPr>
+          <w:rFonts w:cstheme="minorHAnsi"/>
+          <w:noProof/>
+        </w:rPr>
+        <w:drawing>
+          <wp:inline distT="0" distB="0" distL="0" distR="0" wp14:anchorId="147A7506" wp14:editId="5DB66745">
+            <wp:extent cx="2743200" cy="2990215"/>
+            <wp:effectExtent l="0" t="0" r="0" b="635"/>
+            <wp:docPr id="6" name="Picture 6"/>
+            <wp:cNvGraphicFramePr>
+              <a:graphicFrameLocks xmlns:a="http://schemas.openxmlformats.org/drawingml/2006/main" noChangeAspect="1"/>
+            </wp:cNvGraphicFramePr>
+            <a:graphic xmlns:a="http://schemas.openxmlformats.org/drawingml/2006/main">
+              <a:graphicData uri="http://schemas.openxmlformats.org/drawingml/2006/picture">
+                <pic:pic xmlns:pic="http://schemas.openxmlformats.org/drawingml/2006/picture">
+                  <pic:nvPicPr>
+                    <pic:cNvPr id="0" name="Picture 5"/>
+                    <pic:cNvPicPr>
+                      <a:picLocks noChangeAspect="1" noChangeArrowheads="1"/>
+                    </pic:cNvPicPr>
+                  </pic:nvPicPr>
+                  <pic:blipFill>
+                    <a:blip r:embed="rId12">
+                      <a:extLst>
+                        <a:ext uri="{28A0092B-C50C-407E-A947-70E740481C1C}">
+                          <a14:useLocalDpi xmlns:a14="http://schemas.microsoft.com/office/drawing/2010/main" val="0"/>
+                        </a:ext>
+                      </a:extLst>
+                    </a:blip>
+                    <a:srcRect/>
+                    <a:stretch>
+                      <a:fillRect/>
+                    </a:stretch>
+                  </pic:blipFill>
+                  <pic:spPr bwMode="auto">
+                    <a:xfrm>
+                      <a:off x="0" y="0"/>
+                      <a:ext cx="2768435" cy="3017722"/>
+                    </a:xfrm>
+                    <a:prstGeom prst="rect">
+                      <a:avLst/>
+                    </a:prstGeom>
+                    <a:noFill/>
+                    <a:ln>
+                      <a:noFill/>
+                    </a:ln>
+                  </pic:spPr>
+                </pic:pic>
+              </a:graphicData>
+            </a:graphic>
+          </wp:inline>
+        </w:drawing>
+      </w:r>
+    </w:p>
+    <w:p>
+      <w:pPr>
+        <w:pStyle w:val="Heading1"/>
+      </w:pPr>
+      <w:r>
+        <w:t>Results</w:t>
+      </w:r>
+    </w:p>
+    <w:p>
+      <w:pPr>
+        <w:jc w:val="center"/>
+        <w:rPr>
+          <w:b/>
+          <w:bCs/>
+        </w:rPr>
+      </w:pPr>
+    </w:p>
+    <w:p>
+      <w:pPr>
+        <w:jc w:val="center"/>
+        <w:rPr>
+          <w:b/>
+          <w:bCs/>
+        </w:rPr>
+      </w:pPr>
+      <w:r>
+        <w:rPr>
+          <w:b/>
+          <w:bCs/>
+        </w:rPr>
+        <w:t>User Experience of Bulk Buddies</w:t>
+      </w:r>
+    </w:p>
+    <w:p>
+      <w:pPr>
+        <w:ind w:firstLine="105"/>
+      </w:pPr>
+      <w:r>
+        <w:t xml:space="preserve">The user will begin on the landing page which has a navigation bar comprised of a logo and links to the Plan, Content, and Bio page. If at any point the user would like to return </w:t>
+      </w:r>
+      <w:r>
+        <w:t>home,</w:t>
+      </w:r>
+      <w:r>
+        <w:t xml:space="preserve"> they can simply press the logo which is a pretty common practice.</w:t>
+      </w:r>
+      <w:r>
+        <w:t xml:space="preserve"> The footer consists of a Schedule Consultation link serving as a mail to option along with the Businesses Socials, Copy right notification.</w:t>
+      </w:r>
+    </w:p>
+    <w:p>
+      <w:pPr>
+        <w:ind w:firstLine="105"/>
+      </w:pPr>
+      <w:r>
+        <w:rPr>
+          <w:noProof/>
+        </w:rPr>
+        <w:drawing>
+          <wp:inline distT="0" distB="0" distL="0" distR="0" wp14:anchorId="288C0E6F" wp14:editId="3E17C2D7">
+            <wp:extent cx="5943600" cy="3343275"/>
+            <wp:effectExtent l="0" t="0" r="0" b="9525"/>
+            <wp:docPr id="8" name="Picture 8"/>
+            <wp:cNvGraphicFramePr>
+              <a:graphicFrameLocks xmlns:a="http://schemas.openxmlformats.org/drawingml/2006/main" noChangeAspect="1"/>
+            </wp:cNvGraphicFramePr>
+            <a:graphic xmlns:a="http://schemas.openxmlformats.org/drawingml/2006/main">
+              <a:graphicData uri="http://schemas.openxmlformats.org/drawingml/2006/picture">
+                <pic:pic xmlns:pic="http://schemas.openxmlformats.org/drawingml/2006/picture">
+                  <pic:nvPicPr>
+                    <pic:cNvPr id="0" name="Picture 7"/>
+                    <pic:cNvPicPr>
+                      <a:picLocks noChangeAspect="1" noChangeArrowheads="1"/>
+                    </pic:cNvPicPr>
+                  </pic:nvPicPr>
+                  <pic:blipFill>
+                    <a:blip r:embed="rId13" cstate="print">
+                      <a:extLst>
+                        <a:ext uri="{28A0092B-C50C-407E-A947-70E740481C1C}">
+                          <a14:useLocalDpi xmlns:a14="http://schemas.microsoft.com/office/drawing/2010/main" val="0"/>
+                        </a:ext>
+                      </a:extLst>
+                    </a:blip>
+                    <a:srcRect/>
+                    <a:stretch>
+                      <a:fillRect/>
+                    </a:stretch>
+                  </pic:blipFill>
+                  <pic:spPr bwMode="auto">
+                    <a:xfrm>
+                      <a:off x="0" y="0"/>
+                      <a:ext cx="5943600" cy="3343275"/>
+                    </a:xfrm>
+                    <a:prstGeom prst="rect">
+                      <a:avLst/>
+                    </a:prstGeom>
+                    <a:noFill/>
+                    <a:ln>
+                      <a:noFill/>
+                    </a:ln>
+                  </pic:spPr>
+                </pic:pic>
+              </a:graphicData>
+            </a:graphic>
+          </wp:inline>
+        </w:drawing>
+      </w:r>
+    </w:p>
+    <w:p>
+      <w:pPr>
+        <w:ind w:firstLine="105"/>
+      </w:pPr>
+      <w:r>
+        <w:t xml:space="preserve">The Plans page consists of the options the user must choose from if interested in purchasing services from the business. When a user decides the </w:t>
+      </w:r>
+      <w:proofErr w:type="gramStart"/>
+      <w:r>
+        <w:t>plan</w:t>
+      </w:r>
+      <w:proofErr w:type="gramEnd"/>
+      <w:r>
+        <w:t xml:space="preserve"> they are interested in, they will select the Get started button and then be navigated to a 2 step purchasing process.</w:t>
+      </w:r>
+    </w:p>
+    <w:p>
+      <w:pPr>
+        <w:ind w:firstLine="105"/>
+      </w:pPr>
+      <w:r>
+        <w:rPr>
+          <w:noProof/>
+        </w:rPr>
+        <w:drawing>
+          <wp:inline distT="0" distB="0" distL="0" distR="0" wp14:anchorId="5EEF33F5" wp14:editId="2577B5E6">
+            <wp:extent cx="5943600" cy="3343275"/>
+            <wp:effectExtent l="0" t="0" r="0" b="9525"/>
+            <wp:docPr id="9" name="Picture 9"/>
+            <wp:cNvGraphicFramePr>
+              <a:graphicFrameLocks xmlns:a="http://schemas.openxmlformats.org/drawingml/2006/main" noChangeAspect="1"/>
+            </wp:cNvGraphicFramePr>
+            <a:graphic xmlns:a="http://schemas.openxmlformats.org/drawingml/2006/main">
+              <a:graphicData uri="http://schemas.openxmlformats.org/drawingml/2006/picture">
+                <pic:pic xmlns:pic="http://schemas.openxmlformats.org/drawingml/2006/picture">
+                  <pic:nvPicPr>
+                    <pic:cNvPr id="0" name="Picture 8"/>
+                    <pic:cNvPicPr>
+                      <a:picLocks noChangeAspect="1" noChangeArrowheads="1"/>
+                    </pic:cNvPicPr>
+                  </pic:nvPicPr>
+                  <pic:blipFill>
+                    <a:blip r:embed="rId14" cstate="print">
+                      <a:extLst>
+                        <a:ext uri="{28A0092B-C50C-407E-A947-70E740481C1C}">
+                          <a14:useLocalDpi xmlns:a14="http://schemas.microsoft.com/office/drawing/2010/main" val="0"/>
+                        </a:ext>
+                      </a:extLst>
+                    </a:blip>
+                    <a:srcRect/>
+                    <a:stretch>
+                      <a:fillRect/>
+                    </a:stretch>
+                  </pic:blipFill>
+                  <pic:spPr bwMode="auto">
+                    <a:xfrm>
+                      <a:off x="0" y="0"/>
+                      <a:ext cx="5943600" cy="3343275"/>
+                    </a:xfrm>
+                    <a:prstGeom prst="rect">
+                      <a:avLst/>
+                    </a:prstGeom>
+                    <a:noFill/>
+                    <a:ln>
+                      <a:noFill/>
+                    </a:ln>
+                  </pic:spPr>
+                </pic:pic>
+              </a:graphicData>
+            </a:graphic>
+          </wp:inline>
+        </w:drawing>
+      </w:r>
+    </w:p>
+    <w:p>
+      <w:pPr>
+        <w:ind w:firstLine="105"/>
+      </w:pPr>
+      <w:r>
+        <w:t>At this point the user has reached step one of the purchasing processes. The user will enter their contact information, and be prompted if the data is inaccurate, E.g., mismatching email. The user is unable to move to step two until properly entering their credentials and selecting the continue button.</w:t>
+      </w:r>
+    </w:p>
+    <w:p>
+      <w:pPr>
+        <w:ind w:firstLine="105"/>
+      </w:pPr>
+      <w:r>
+        <w:rPr>
+          <w:noProof/>
+        </w:rPr>
+        <w:drawing>
+          <wp:inline distT="0" distB="0" distL="0" distR="0" wp14:anchorId="1E6E7E93" wp14:editId="06996BE4">
+            <wp:extent cx="5943600" cy="3343275"/>
+            <wp:effectExtent l="0" t="0" r="0" b="9525"/>
+            <wp:docPr id="10" name="Picture 10"/>
+            <wp:cNvGraphicFramePr>
+              <a:graphicFrameLocks xmlns:a="http://schemas.openxmlformats.org/drawingml/2006/main" noChangeAspect="1"/>
+            </wp:cNvGraphicFramePr>
+            <a:graphic xmlns:a="http://schemas.openxmlformats.org/drawingml/2006/main">
+              <a:graphicData uri="http://schemas.openxmlformats.org/drawingml/2006/picture">
+                <pic:pic xmlns:pic="http://schemas.openxmlformats.org/drawingml/2006/picture">
+                  <pic:nvPicPr>
+                    <pic:cNvPr id="0" name="Picture 9"/>
+                    <pic:cNvPicPr>
+                      <a:picLocks noChangeAspect="1" noChangeArrowheads="1"/>
+                    </pic:cNvPicPr>
+                  </pic:nvPicPr>
+                  <pic:blipFill>
+                    <a:blip r:embed="rId15" cstate="print">
+                      <a:extLst>
+                        <a:ext uri="{28A0092B-C50C-407E-A947-70E740481C1C}">
+                          <a14:useLocalDpi xmlns:a14="http://schemas.microsoft.com/office/drawing/2010/main" val="0"/>
+                        </a:ext>
+                      </a:extLst>
+                    </a:blip>
+                    <a:srcRect/>
+                    <a:stretch>
+                      <a:fillRect/>
+                    </a:stretch>
+                  </pic:blipFill>
+                  <pic:spPr bwMode="auto">
+                    <a:xfrm>
+                      <a:off x="0" y="0"/>
+                      <a:ext cx="5943600" cy="3343275"/>
+                    </a:xfrm>
+                    <a:prstGeom prst="rect">
+                      <a:avLst/>
+                    </a:prstGeom>
+                    <a:noFill/>
+                    <a:ln>
+                      <a:noFill/>
+                    </a:ln>
+                  </pic:spPr>
+                </pic:pic>
+              </a:graphicData>
+            </a:graphic>
+          </wp:inline>
+        </w:drawing>
+      </w:r>
+    </w:p>
+    <w:p>
+      <w:pPr>
+        <w:ind w:firstLine="105"/>
+      </w:pPr>
+      <w:r>
+        <w:t xml:space="preserve">Now that the user has successfully entered their </w:t>
+      </w:r>
+      <w:r>
+        <w:t>credentials,</w:t>
+      </w:r>
+      <w:r>
+        <w:t xml:space="preserve"> they are able to move to the second step of the </w:t>
+      </w:r>
+      <w:r>
+        <w:t>purchasing process. In this step they will have an opportunity to verify their data and when ready, select the sign-up button to be navigated to our selected payment processing API.</w:t>
+      </w:r>
+    </w:p>
+    <w:p>
+      <w:pPr>
+        <w:ind w:firstLine="105"/>
+      </w:pPr>
+      <w:r>
+        <w:rPr>
+          <w:noProof/>
+        </w:rPr>
+        <w:drawing>
+          <wp:inline distT="0" distB="0" distL="0" distR="0" wp14:anchorId="4FAC3E94" wp14:editId="5472DD62">
+            <wp:extent cx="5943600" cy="3343275"/>
+            <wp:effectExtent l="0" t="0" r="0" b="9525"/>
+            <wp:docPr id="1" name="Picture 1"/>
+            <wp:cNvGraphicFramePr>
+              <a:graphicFrameLocks xmlns:a="http://schemas.openxmlformats.org/drawingml/2006/main" noChangeAspect="1"/>
+            </wp:cNvGraphicFramePr>
+            <a:graphic xmlns:a="http://schemas.openxmlformats.org/drawingml/2006/main">
+              <a:graphicData uri="http://schemas.openxmlformats.org/drawingml/2006/picture">
+                <pic:pic xmlns:pic="http://schemas.openxmlformats.org/drawingml/2006/picture">
+                  <pic:nvPicPr>
+                    <pic:cNvPr id="1" name=""/>
+                    <pic:cNvPicPr/>
+                  </pic:nvPicPr>
+                  <pic:blipFill>
+                    <a:blip r:embed="rId16"/>
+                    <a:stretch>
+                      <a:fillRect/>
+                    </a:stretch>
+                  </pic:blipFill>
+                  <pic:spPr>
+                    <a:xfrm>
+                      <a:off x="0" y="0"/>
+                      <a:ext cx="5943600" cy="3343275"/>
+                    </a:xfrm>
+                    <a:prstGeom prst="rect">
+                      <a:avLst/>
+                    </a:prstGeom>
+                  </pic:spPr>
+                </pic:pic>
+              </a:graphicData>
+            </a:graphic>
+          </wp:inline>
+        </w:drawing>
+      </w:r>
+    </w:p>
+    <w:p>
+      <w:pPr>
+        <w:ind w:firstLine="105"/>
+      </w:pPr>
+      <w:r>
+        <w:t>Our Content page consists of videos meant for educating potential and existing customers. Upon navigation to the content page the user will get a list of hand-picked videos intended for the best results. To provide for a better User Interface, the user can select the menu on the side to filter to the given muscle group they are interested in learning about.</w:t>
+      </w:r>
+    </w:p>
+    <w:p>
+      <w:pPr>
+        <w:ind w:firstLine="105"/>
+      </w:pPr>
+      <w:r>
+        <w:rPr>
+          <w:noProof/>
+        </w:rPr>
+        <w:drawing>
+          <wp:inline distT="0" distB="0" distL="0" distR="0" wp14:anchorId="118016DB" wp14:editId="298521F0">
+            <wp:extent cx="5943600" cy="3171825"/>
+            <wp:effectExtent l="0" t="0" r="0" b="9525"/>
+            <wp:docPr id="11" name="Picture 11"/>
+            <wp:cNvGraphicFramePr>
+              <a:graphicFrameLocks xmlns:a="http://schemas.openxmlformats.org/drawingml/2006/main" noChangeAspect="1"/>
+            </wp:cNvGraphicFramePr>
+            <a:graphic xmlns:a="http://schemas.openxmlformats.org/drawingml/2006/main">
+              <a:graphicData uri="http://schemas.openxmlformats.org/drawingml/2006/picture">
+                <pic:pic xmlns:pic="http://schemas.openxmlformats.org/drawingml/2006/picture">
+                  <pic:nvPicPr>
+                    <pic:cNvPr id="1" name=""/>
+                    <pic:cNvPicPr/>
+                  </pic:nvPicPr>
+                  <pic:blipFill>
+                    <a:blip r:embed="rId17"/>
+                    <a:stretch>
+                      <a:fillRect/>
+                    </a:stretch>
+                  </pic:blipFill>
+                  <pic:spPr>
+                    <a:xfrm>
+                      <a:off x="0" y="0"/>
+                      <a:ext cx="5943600" cy="3171825"/>
+                    </a:xfrm>
+                    <a:prstGeom prst="rect">
+                      <a:avLst/>
+                    </a:prstGeom>
+                  </pic:spPr>
+                </pic:pic>
+              </a:graphicData>
+            </a:graphic>
+          </wp:inline>
+        </w:drawing>
+      </w:r>
+    </w:p>
+    <w:p>
+      <w:pPr>
+        <w:ind w:firstLine="105"/>
+      </w:pPr>
+      <w:r>
+        <w:t xml:space="preserve">If the user would like to get some more information about the trainer’s gym, and where </w:t>
+      </w:r>
+      <w:proofErr w:type="gramStart"/>
+      <w:r>
+        <w:t>the</w:t>
+      </w:r>
+      <w:proofErr w:type="gramEnd"/>
+      <w:r>
+        <w:t xml:space="preserve"> will be training they can navigate to the Bio page. This page consists of a sliding gallery providing the user with a sense of security as they can swipe through the pictures of the gym, and at the end get an in depth walk around of the training facility.</w:t>
+      </w:r>
+    </w:p>
+    <w:p>
+      <w:pPr>
+        <w:ind w:firstLine="105"/>
+      </w:pPr>
+      <w:r>
+        <w:rPr>
+          <w:noProof/>
+        </w:rPr>
+        <w:drawing>
+          <wp:inline distT="0" distB="0" distL="0" distR="0" wp14:anchorId="157CC079" wp14:editId="7080CC59">
+            <wp:extent cx="5943600" cy="3343275"/>
+            <wp:effectExtent l="0" t="0" r="0" b="9525"/>
+            <wp:docPr id="12" name="Picture 12"/>
+            <wp:cNvGraphicFramePr>
+              <a:graphicFrameLocks xmlns:a="http://schemas.openxmlformats.org/drawingml/2006/main" noChangeAspect="1"/>
+            </wp:cNvGraphicFramePr>
+            <a:graphic xmlns:a="http://schemas.openxmlformats.org/drawingml/2006/main">
+              <a:graphicData uri="http://schemas.openxmlformats.org/drawingml/2006/picture">
+                <pic:pic xmlns:pic="http://schemas.openxmlformats.org/drawingml/2006/picture">
+                  <pic:nvPicPr>
+                    <pic:cNvPr id="0" name="Picture 10"/>
+                    <pic:cNvPicPr>
+                      <a:picLocks noChangeAspect="1" noChangeArrowheads="1"/>
+                    </pic:cNvPicPr>
+                  </pic:nvPicPr>
+                  <pic:blipFill>
+                    <a:blip r:embed="rId18" cstate="print">
+                      <a:extLst>
+                        <a:ext uri="{28A0092B-C50C-407E-A947-70E740481C1C}">
+                          <a14:useLocalDpi xmlns:a14="http://schemas.microsoft.com/office/drawing/2010/main" val="0"/>
+                        </a:ext>
+                      </a:extLst>
+                    </a:blip>
+                    <a:srcRect/>
+                    <a:stretch>
+                      <a:fillRect/>
+                    </a:stretch>
+                  </pic:blipFill>
+                  <pic:spPr bwMode="auto">
+                    <a:xfrm>
+                      <a:off x="0" y="0"/>
+                      <a:ext cx="5943600" cy="3343275"/>
+                    </a:xfrm>
+                    <a:prstGeom prst="rect">
+                      <a:avLst/>
+                    </a:prstGeom>
+                    <a:noFill/>
+                    <a:ln>
+                      <a:noFill/>
+                    </a:ln>
+                  </pic:spPr>
+                </pic:pic>
+              </a:graphicData>
+            </a:graphic>
+          </wp:inline>
+        </w:drawing>
+      </w:r>
+    </w:p>
+    <w:p>
+      <w:pPr>
+        <w:ind w:firstLine="105"/>
+      </w:pPr>
+    </w:p>
+    <w:p>
+      <w:pPr>
+        <w:pStyle w:val="Heading1"/>
+      </w:pPr>
+      <w:r>
+        <w:t>Discussion</w:t>
+      </w:r>
+    </w:p>
+    <w:p/>
+    <w:p>
+      <w:pPr>
+        <w:ind w:firstLine="105"/>
+      </w:pPr>
+      <w:r>
+        <w:t xml:space="preserve">I learned a lot about Redux and the importance of gathering state information. Redux allows you to simply maintain user </w:t>
+      </w:r>
+      <w:r>
+        <w:t>data</w:t>
+      </w:r>
+      <w:r>
+        <w:t xml:space="preserve"> as they navigate through the site. This can make keeping track of the customers information along with a plan they may be interested in easier as you can manage it all through Redux.</w:t>
+      </w:r>
+    </w:p>
+    <w:p>
+      <w:pPr>
+        <w:ind w:firstLine="105"/>
+      </w:pPr>
+      <w:r>
+        <w:t xml:space="preserve">Creating responsive pages that adjust based on the </w:t>
+      </w:r>
+      <w:r>
+        <w:t>user’s</w:t>
+      </w:r>
+      <w:r>
+        <w:t xml:space="preserve"> device went very well along with creating components and routes.</w:t>
+      </w:r>
+      <w:r>
+        <w:t xml:space="preserve"> On the other </w:t>
+      </w:r>
+      <w:r>
+        <w:t>hand,</w:t>
+      </w:r>
+      <w:r>
+        <w:t xml:space="preserve"> </w:t>
+      </w:r>
+      <w:r>
+        <w:t xml:space="preserve">Both </w:t>
+      </w:r>
+      <w:r>
+        <w:t>the</w:t>
+      </w:r>
+      <w:r>
+        <w:t xml:space="preserve"> Axios Crud operations and payment API have been very difficult to implement and may require more tie than initially intended for this project.</w:t>
+      </w:r>
+    </w:p>
+    <w:p>
+      <w:r>
+        <w:t xml:space="preserve">  </w:t>
+      </w:r>
+      <w:r>
+        <w:t>I believe having stronger resources to</w:t>
+      </w:r>
+      <w:r>
+        <w:t xml:space="preserve"> access would </w:t>
+      </w:r>
+      <w:r>
+        <w:t>have been</w:t>
+      </w:r>
+      <w:r>
+        <w:t xml:space="preserve"> beneficial. In this case I was using some documentation along with an outdated e commerce course to create my page. The problem with this is that as frameworks age their methods begin to become deprecated which in turn changes what you can and cannot use along with how they </w:t>
+      </w:r>
+      <w:r>
+        <w:t>affect</w:t>
+      </w:r>
+      <w:r>
+        <w:t xml:space="preserve"> other pieces of your code. </w:t>
+      </w:r>
+    </w:p>
+    <w:p>
+      <w:pPr>
+        <w:pStyle w:val="Heading1"/>
+      </w:pPr>
+      <w:r>
+        <w:t>Conclusion</w:t>
+      </w:r>
+      <w:r>
+        <w:t xml:space="preserve"> and Future Work</w:t>
+      </w:r>
+    </w:p>
+    <w:p/>
+    <w:p>
+      <w:r>
+        <w:t>During this project I was able to create a personal fitness page that is essentially ready for deployment. The desire</w:t>
+      </w:r>
+      <w:r>
+        <w:t>d</w:t>
+      </w:r>
+      <w:r>
+        <w:t xml:space="preserve"> customization has been completed on the frontend, and all that is left is to complete the payment </w:t>
+      </w:r>
+      <w:r>
+        <w:t>processor</w:t>
+      </w:r>
+      <w:r>
+        <w:t xml:space="preserve">. </w:t>
+      </w:r>
+      <w:r>
+        <w:t>In the coming weeks I plan to implement Stripes payment processing API which will allow users a secure checkout and a</w:t>
+      </w:r>
+      <w:r>
+        <w:t>ct</w:t>
+      </w:r>
+      <w:r>
+        <w:t xml:space="preserve"> as a way for the business owner to manage </w:t>
+      </w:r>
+      <w:r>
+        <w:t>active members.</w:t>
+      </w:r>
+      <w:r>
+        <w:t xml:space="preserve"> In the content page I will plan to implement filtering of the content loaded to the page instead of routing to different components as filtering already rendered content will decrease load time and reduce application weight at the same time. I also plan to add a complete scheduling API that will allow customers who have purchased a plan the option to see the </w:t>
+      </w:r>
+      <w:r>
+        <w:t>trainer’s</w:t>
+      </w:r>
+      <w:r>
+        <w:t xml:space="preserve"> availability and choose a time that works best for them.</w:t>
+      </w:r>
+    </w:p>
+    <w:p>
+      <w:pPr>
+        <w:pStyle w:val="Heading1"/>
+      </w:pPr>
+      <w:r>
+        <w:t>References</w:t>
+      </w:r>
+    </w:p>
+    <w:p/>
     <w:p>
       <w:pPr>
         <w:rPr>
@@ -417,15 +1447,14 @@
           <w:szCs w:val="21"/>
         </w:rPr>
       </w:pPr>
-    </w:p>
-    <w:p>
-      <w:pPr>
+      <w:r>
         <w:rPr>
           <w:rFonts w:ascii="Roboto" w:hAnsi="Roboto"/>
           <w:sz w:val="21"/>
           <w:szCs w:val="21"/>
         </w:rPr>
-      </w:pPr>
+        <w:t xml:space="preserve">[1] </w:t>
+      </w:r>
       <w:r>
         <w:rPr>
           <w:rFonts w:ascii="Roboto" w:hAnsi="Roboto"/>
@@ -437,369 +1466,45 @@
     </w:p>
     <w:p>
       <w:r>
+        <w:t xml:space="preserve">[2] </w:t>
+      </w:r>
+      <w:r>
         <w:t>https://legacy.reactjs.org</w:t>
       </w:r>
     </w:p>
     <w:p>
       <w:r>
+        <w:t xml:space="preserve">[3] </w:t>
+      </w:r>
+      <w:r>
         <w:t>https://nodejs.org/en/about</w:t>
       </w:r>
     </w:p>
     <w:p>
       <w:r>
+        <w:t xml:space="preserve">[4] </w:t>
+      </w:r>
+      <w:r>
         <w:t>https://www.mongodb.com/what-is-mongodb</w:t>
       </w:r>
     </w:p>
     <w:p>
+      <w:r>
+        <w:t>[5]</w:t>
+      </w:r>
+      <w:r>
+        <w:t xml:space="preserve"> https://stackoverflow.com/questions/71270157/what-is-the-index-html-file-used-for-in-react#:~:text=public%2Findex.,be%20managed%20by%20React%20DOM.</w:t>
+      </w:r>
+    </w:p>
+    <w:p>
       <w:pPr>
         <w:pStyle w:val="Heading1"/>
       </w:pPr>
-    </w:p>
-    <w:p>
-      <w:pPr>
-        <w:pStyle w:val="Heading1"/>
-      </w:pPr>
-      <w:r>
-        <w:t>Method</w:t>
-      </w:r>
-    </w:p>
-    <w:p>
-      <w:pPr>
-        <w:rPr>
-          <w:rFonts w:cstheme="minorHAnsi"/>
-        </w:rPr>
-      </w:pPr>
-    </w:p>
-    <w:p>
-      <w:pPr>
-        <w:rPr>
-          <w:rFonts w:cstheme="minorHAnsi"/>
-        </w:rPr>
-      </w:pPr>
-      <w:r>
-        <w:rPr>
-          <w:rFonts w:cstheme="minorHAnsi"/>
-        </w:rPr>
-        <w:t xml:space="preserve">  </w:t>
-      </w:r>
-      <w:r>
-        <w:rPr>
-          <w:rFonts w:cstheme="minorHAnsi"/>
-        </w:rPr>
-        <w:t xml:space="preserve">When creating the </w:t>
-      </w:r>
-      <w:r>
-        <w:rPr>
-          <w:rFonts w:cstheme="minorHAnsi"/>
-        </w:rPr>
-        <w:t>website,</w:t>
-      </w:r>
-      <w:r>
-        <w:rPr>
-          <w:rFonts w:cstheme="minorHAnsi"/>
-        </w:rPr>
-        <w:t xml:space="preserve"> the basic structure was to have a navigation header</w:t>
-      </w:r>
-      <w:r>
-        <w:rPr>
-          <w:rFonts w:cstheme="minorHAnsi"/>
-        </w:rPr>
-        <w:t xml:space="preserve"> that allows the user to access each of the three main components. These </w:t>
-      </w:r>
-      <w:r>
-        <w:rPr>
-          <w:rFonts w:cstheme="minorHAnsi"/>
-        </w:rPr>
-        <w:t>components</w:t>
-      </w:r>
-      <w:r>
-        <w:rPr>
-          <w:rFonts w:cstheme="minorHAnsi"/>
-        </w:rPr>
-        <w:t xml:space="preserve"> are the Plans, Content, and Bio page. The body of the webpage will consist of each component being routed to at a time.</w:t>
-      </w:r>
-      <w:r>
-        <w:rPr>
-          <w:rFonts w:cstheme="minorHAnsi"/>
-        </w:rPr>
-        <w:t xml:space="preserve"> </w:t>
-      </w:r>
-      <w:r>
-        <w:rPr>
-          <w:rFonts w:cstheme="minorHAnsi"/>
-        </w:rPr>
-        <w:t xml:space="preserve">The bottom of the web page will consist of a </w:t>
-      </w:r>
-      <w:r>
-        <w:rPr>
-          <w:rFonts w:cstheme="minorHAnsi"/>
-        </w:rPr>
-        <w:t>quick contact link section to schedule a consultation with the business owner and below that a footer.</w:t>
-      </w:r>
-      <w:r>
-        <w:rPr>
-          <w:rFonts w:cstheme="minorHAnsi"/>
-        </w:rPr>
-        <w:t xml:space="preserve"> The footer includes </w:t>
-      </w:r>
-      <w:r>
-        <w:rPr>
-          <w:rFonts w:cstheme="minorHAnsi"/>
-        </w:rPr>
-        <w:t xml:space="preserve">links to all off </w:t>
-      </w:r>
-      <w:r>
-        <w:rPr>
-          <w:rFonts w:cstheme="minorHAnsi"/>
-        </w:rPr>
-        <w:t>their social media accounts</w:t>
-      </w:r>
-      <w:r>
-        <w:rPr>
-          <w:rFonts w:cstheme="minorHAnsi"/>
-        </w:rPr>
-        <w:t>, along with the business name.</w:t>
-      </w:r>
-    </w:p>
-    <w:p>
-      <w:pPr>
-        <w:pStyle w:val="Heading1"/>
-      </w:pPr>
-      <w:r>
-        <w:t>Results</w:t>
-      </w:r>
-    </w:p>
-    <w:p>
-      <w:r>
-        <w:t xml:space="preserve">Each customer can find a plan that works best for their current desired outcome. They </w:t>
-      </w:r>
-      <w:r>
-        <w:t>can</w:t>
-      </w:r>
-      <w:r>
-        <w:t xml:space="preserve"> easily reach out for additional information via the schedule consultation footer. The content page provides video explanation of workouts that ca be filtered according to muscle group. For customers who are interested in seeing where </w:t>
-      </w:r>
-      <w:r>
-        <w:t>they</w:t>
-      </w:r>
-      <w:r>
-        <w:t xml:space="preserve"> will work </w:t>
-      </w:r>
-      <w:r>
-        <w:t>out,</w:t>
-      </w:r>
-      <w:r>
-        <w:t xml:space="preserve"> they can navigate to the bio page where previews of the gym are included.</w:t>
-      </w:r>
-    </w:p>
-    <w:p>
-      <w:pPr>
-        <w:pStyle w:val="Heading1"/>
-      </w:pPr>
-      <w:r>
-        <w:t>Discussion</w:t>
-      </w:r>
-    </w:p>
-    <w:p>
-      <w:pPr>
-        <w:ind w:firstLine="105"/>
-      </w:pPr>
-      <w:r>
-        <w:t xml:space="preserve">I learned a lot about Redux and the importance of gathering state information. Redux allows you to simply maintain user </w:t>
-      </w:r>
-      <w:r>
-        <w:t>data</w:t>
-      </w:r>
-      <w:r>
-        <w:t xml:space="preserve"> as they navigate through the site. This can make keeping track of the customers information along with a plan they may be interested in easier as you can manage it all through Redux.</w:t>
-      </w:r>
-    </w:p>
-    <w:p>
-      <w:pPr>
-        <w:ind w:firstLine="105"/>
-      </w:pPr>
-      <w:r>
-        <w:t xml:space="preserve">Creating responsive pages that adjust based on the </w:t>
-      </w:r>
-      <w:r>
-        <w:t>user’s</w:t>
-      </w:r>
-      <w:r>
-        <w:t xml:space="preserve"> device went very well along with creating components and routes.</w:t>
-      </w:r>
-      <w:r>
-        <w:t xml:space="preserve"> On the other </w:t>
-      </w:r>
-      <w:r>
-        <w:t>hand,</w:t>
-      </w:r>
-      <w:r>
-        <w:t xml:space="preserve"> </w:t>
-      </w:r>
-      <w:r>
-        <w:t xml:space="preserve">Both </w:t>
-      </w:r>
-      <w:r>
-        <w:t>the</w:t>
-      </w:r>
-      <w:r>
-        <w:t xml:space="preserve"> </w:t>
-      </w:r>
-      <w:proofErr w:type="spellStart"/>
-      <w:r>
-        <w:t>Axios</w:t>
-      </w:r>
-      <w:proofErr w:type="spellEnd"/>
-      <w:r>
-        <w:t xml:space="preserve"> Crud operations and payment API have been very difficult to implement and may require more tie than initially intended for this project.</w:t>
-      </w:r>
-    </w:p>
-    <w:p>
-      <w:r>
-        <w:t xml:space="preserve">  </w:t>
-      </w:r>
-      <w:r>
-        <w:t>I believe having stronger resources to</w:t>
-      </w:r>
-      <w:r>
-        <w:t xml:space="preserve"> access would </w:t>
-      </w:r>
-      <w:r>
-        <w:t>have been</w:t>
-      </w:r>
-      <w:r>
-        <w:t xml:space="preserve"> beneficial. In this case I was using some documentation along with an outdated e commerce course to create my page. The problem with this is that as frameworks age their methods begin to become deprecated which in turn changes what you can and cannot use along with how they </w:t>
-      </w:r>
-      <w:r>
-        <w:t>affect</w:t>
-      </w:r>
-      <w:r>
-        <w:t xml:space="preserve"> other pieces of your code. </w:t>
-      </w:r>
-    </w:p>
-    <w:p>
-      <w:pPr>
-        <w:pStyle w:val="Heading1"/>
-      </w:pPr>
-      <w:r>
-        <w:t>Conclusion</w:t>
-      </w:r>
-      <w:r>
-        <w:t xml:space="preserve"> and Future Work</w:t>
-      </w:r>
-    </w:p>
-    <w:p>
-      <w:r>
-        <w:t>During this project I was able to create a personal fitness page that is essentially ready for deployment. The desire</w:t>
-      </w:r>
-      <w:r>
-        <w:t>d</w:t>
-      </w:r>
-      <w:r>
-        <w:t xml:space="preserve"> customization has been completed on the frontend, and all that is left is to complete the payment </w:t>
-      </w:r>
-      <w:r>
-        <w:t>processor and</w:t>
-      </w:r>
-      <w:r>
-        <w:t xml:space="preserve"> get the </w:t>
-      </w:r>
-      <w:proofErr w:type="spellStart"/>
-      <w:r>
-        <w:t>Axios</w:t>
-      </w:r>
-      <w:proofErr w:type="spellEnd"/>
-      <w:r>
-        <w:t xml:space="preserve"> calls working for posting user credentials to the database. In the coming weeks I plan to implement Stripes payment processing API which will allow users a secure checkout and a</w:t>
-      </w:r>
-      <w:r>
-        <w:t>ct</w:t>
-      </w:r>
-      <w:r>
-        <w:t xml:space="preserve"> as a way for the business owner to manage </w:t>
-      </w:r>
-      <w:r>
-        <w:t>active members.</w:t>
-      </w:r>
-    </w:p>
-    <w:p>
-      <w:pPr>
-        <w:pStyle w:val="Heading1"/>
-      </w:pPr>
-      <w:r>
-        <w:t>References</w:t>
+      <w:r>
+        <w:t>Appendix</w:t>
       </w:r>
     </w:p>
     <w:p/>
-    <w:p>
-      <w:pPr>
-        <w:rPr>
-          <w:rFonts w:ascii="Roboto" w:hAnsi="Roboto"/>
-          <w:sz w:val="21"/>
-          <w:szCs w:val="21"/>
-        </w:rPr>
-      </w:pPr>
-      <w:r>
-        <w:rPr>
-          <w:rFonts w:ascii="Roboto" w:hAnsi="Roboto"/>
-          <w:sz w:val="21"/>
-          <w:szCs w:val="21"/>
-        </w:rPr>
-        <w:lastRenderedPageBreak/>
-        <w:t xml:space="preserve">[1] </w:t>
-      </w:r>
-      <w:r>
-        <w:rPr>
-          <w:rFonts w:ascii="Roboto" w:hAnsi="Roboto"/>
-          <w:sz w:val="21"/>
-          <w:szCs w:val="21"/>
-        </w:rPr>
-        <w:t>https://www.simplilearn.com/tutorials/nodejs-tutorial/what-is-express-js</w:t>
-      </w:r>
-    </w:p>
-    <w:p>
-      <w:r>
-        <w:t xml:space="preserve">[2] </w:t>
-      </w:r>
-      <w:r>
-        <w:t>https://legacy.reactjs.org</w:t>
-      </w:r>
-    </w:p>
-    <w:p>
-      <w:r>
-        <w:t xml:space="preserve">[3] </w:t>
-      </w:r>
-      <w:r>
-        <w:t>https://nodejs.org/en/about</w:t>
-      </w:r>
-    </w:p>
-    <w:p>
-      <w:r>
-        <w:t xml:space="preserve">[4] </w:t>
-      </w:r>
-      <w:r>
-        <w:t>https://www.mongodb.com/what-is-mongodb</w:t>
-      </w:r>
-    </w:p>
-    <w:p>
-      <w:r>
-        <w:t>[5]</w:t>
-      </w:r>
-      <w:r>
-        <w:t xml:space="preserve"> </w:t>
-      </w:r>
-      <w:r>
-        <w:t>https://stackoverflow.com/questions/71270157/what-is-the-index-html-file-used-for-in-react#:~:text=public%2Findex.,be%20managed%20by%20React%20DOM.</w:t>
-      </w:r>
-    </w:p>
-    <w:p>
-      <w:pPr>
-        <w:pStyle w:val="Heading1"/>
-      </w:pPr>
-      <w:r>
-        <w:t>Appendix</w:t>
-      </w:r>
-    </w:p>
     <w:p>
       <w:r>
         <w:t>Mongo DB:</w:t>
@@ -825,7 +1530,7 @@
       <w:r>
         <w:t xml:space="preserve">, </w:t>
       </w:r>
-      <w:hyperlink r:id="rId6" w:history="1">
+      <w:hyperlink r:id="rId19" w:history="1">
         <w:r>
           <w:rPr>
             <w:rStyle w:val="Hyperlink"/>
@@ -867,7 +1572,7 @@
       <w:r>
         <w:t xml:space="preserve"> </w:t>
       </w:r>
-      <w:hyperlink r:id="rId7" w:history="1">
+      <w:hyperlink r:id="rId20" w:history="1">
         <w:r>
           <w:rPr>
             <w:rStyle w:val="Hyperlink"/>
@@ -890,13 +1595,7 @@
         </w:numPr>
       </w:pPr>
       <w:r>
-        <w:t>O</w:t>
-      </w:r>
-      <w:r>
-        <w:t>pen your text editor’s terminal</w:t>
-      </w:r>
-      <w:r>
-        <w:t xml:space="preserve"> and enter </w:t>
+        <w:t xml:space="preserve">Open your text editor’s terminal and enter </w:t>
       </w:r>
       <w:proofErr w:type="spellStart"/>
       <w:r>
@@ -912,10 +1611,12 @@
         <w:t>The best way to get this project up and running would be to copy and paste the following dependencies to your “</w:t>
       </w:r>
       <w:proofErr w:type="spellStart"/>
+      <w:proofErr w:type="gramStart"/>
       <w:r>
         <w:t>package.json</w:t>
       </w:r>
       <w:proofErr w:type="spellEnd"/>
+      <w:proofErr w:type="gramEnd"/>
       <w:r>
         <w:t xml:space="preserve">” file open your text editor’s terminal and navigate to each </w:t>
       </w:r>
@@ -938,13 +1639,297 @@
     </w:p>
     <w:p>
       <w:r>
+        <w:t xml:space="preserve">The Root </w:t>
+      </w:r>
+      <w:proofErr w:type="spellStart"/>
+      <w:r>
+        <w:t>Package.json’s</w:t>
+      </w:r>
+      <w:proofErr w:type="spellEnd"/>
+      <w:r>
+        <w:t xml:space="preserve"> dependencies are as follows:</w:t>
+      </w:r>
+    </w:p>
+    <w:p>
+      <w:pPr>
+        <w:spacing w:after="0" w:line="285" w:lineRule="atLeast"/>
+        <w:rPr>
+          <w:rFonts w:ascii="Consolas" w:eastAsia="Times New Roman" w:hAnsi="Consolas" w:cs="Times New Roman"/>
+          <w:sz w:val="21"/>
+          <w:szCs w:val="21"/>
+          <w:lang w:eastAsia="ja-JP"/>
+        </w:rPr>
+      </w:pPr>
+      <w:r>
+        <w:rPr>
+          <w:rFonts w:ascii="Consolas" w:eastAsia="Times New Roman" w:hAnsi="Consolas" w:cs="Times New Roman"/>
+          <w:sz w:val="21"/>
+          <w:szCs w:val="21"/>
+          <w:lang w:eastAsia="ja-JP"/>
+        </w:rPr>
+        <w:t>    "</w:t>
+      </w:r>
+      <w:proofErr w:type="spellStart"/>
+      <w:r>
+        <w:rPr>
+          <w:rFonts w:ascii="Consolas" w:eastAsia="Times New Roman" w:hAnsi="Consolas" w:cs="Times New Roman"/>
+          <w:sz w:val="21"/>
+          <w:szCs w:val="21"/>
+          <w:lang w:eastAsia="ja-JP"/>
+        </w:rPr>
+        <w:t>cors</w:t>
+      </w:r>
+      <w:proofErr w:type="spellEnd"/>
+      <w:r>
+        <w:rPr>
+          <w:rFonts w:ascii="Consolas" w:eastAsia="Times New Roman" w:hAnsi="Consolas" w:cs="Times New Roman"/>
+          <w:sz w:val="21"/>
+          <w:szCs w:val="21"/>
+          <w:lang w:eastAsia="ja-JP"/>
+        </w:rPr>
+        <w:t>": "2.8.5",</w:t>
+      </w:r>
+    </w:p>
+    <w:p>
+      <w:pPr>
+        <w:spacing w:after="0" w:line="285" w:lineRule="atLeast"/>
+        <w:rPr>
+          <w:rFonts w:ascii="Consolas" w:eastAsia="Times New Roman" w:hAnsi="Consolas" w:cs="Times New Roman"/>
+          <w:sz w:val="21"/>
+          <w:szCs w:val="21"/>
+          <w:lang w:eastAsia="ja-JP"/>
+        </w:rPr>
+      </w:pPr>
+      <w:r>
+        <w:rPr>
+          <w:rFonts w:ascii="Consolas" w:eastAsia="Times New Roman" w:hAnsi="Consolas" w:cs="Times New Roman"/>
+          <w:sz w:val="21"/>
+          <w:szCs w:val="21"/>
+          <w:lang w:eastAsia="ja-JP"/>
+        </w:rPr>
+        <w:t>    "</w:t>
+      </w:r>
+      <w:proofErr w:type="spellStart"/>
+      <w:r>
+        <w:rPr>
+          <w:rFonts w:ascii="Consolas" w:eastAsia="Times New Roman" w:hAnsi="Consolas" w:cs="Times New Roman"/>
+          <w:sz w:val="21"/>
+          <w:szCs w:val="21"/>
+          <w:lang w:eastAsia="ja-JP"/>
+        </w:rPr>
+        <w:t>dotenv</w:t>
+      </w:r>
+      <w:proofErr w:type="spellEnd"/>
+      <w:r>
+        <w:rPr>
+          <w:rFonts w:ascii="Consolas" w:eastAsia="Times New Roman" w:hAnsi="Consolas" w:cs="Times New Roman"/>
+          <w:sz w:val="21"/>
+          <w:szCs w:val="21"/>
+          <w:lang w:eastAsia="ja-JP"/>
+        </w:rPr>
+        <w:t>": "^16.0.3",</w:t>
+      </w:r>
+    </w:p>
+    <w:p>
+      <w:pPr>
+        <w:spacing w:after="0" w:line="285" w:lineRule="atLeast"/>
+        <w:rPr>
+          <w:rFonts w:ascii="Consolas" w:eastAsia="Times New Roman" w:hAnsi="Consolas" w:cs="Times New Roman"/>
+          <w:sz w:val="21"/>
+          <w:szCs w:val="21"/>
+          <w:lang w:eastAsia="ja-JP"/>
+        </w:rPr>
+      </w:pPr>
+      <w:r>
+        <w:rPr>
+          <w:rFonts w:ascii="Consolas" w:eastAsia="Times New Roman" w:hAnsi="Consolas" w:cs="Times New Roman"/>
+          <w:sz w:val="21"/>
+          <w:szCs w:val="21"/>
+          <w:lang w:eastAsia="ja-JP"/>
+        </w:rPr>
+        <w:t>    "express": "^4.18.2",</w:t>
+      </w:r>
+    </w:p>
+    <w:p>
+      <w:pPr>
+        <w:spacing w:after="0" w:line="285" w:lineRule="atLeast"/>
+        <w:rPr>
+          <w:rFonts w:ascii="Consolas" w:eastAsia="Times New Roman" w:hAnsi="Consolas" w:cs="Times New Roman"/>
+          <w:sz w:val="21"/>
+          <w:szCs w:val="21"/>
+          <w:lang w:eastAsia="ja-JP"/>
+        </w:rPr>
+      </w:pPr>
+      <w:r>
+        <w:rPr>
+          <w:rFonts w:ascii="Consolas" w:eastAsia="Times New Roman" w:hAnsi="Consolas" w:cs="Times New Roman"/>
+          <w:sz w:val="21"/>
+          <w:szCs w:val="21"/>
+          <w:lang w:eastAsia="ja-JP"/>
+        </w:rPr>
+        <w:t>    "</w:t>
+      </w:r>
+      <w:proofErr w:type="gramStart"/>
+      <w:r>
+        <w:rPr>
+          <w:rFonts w:ascii="Consolas" w:eastAsia="Times New Roman" w:hAnsi="Consolas" w:cs="Times New Roman"/>
+          <w:sz w:val="21"/>
+          <w:szCs w:val="21"/>
+          <w:lang w:eastAsia="ja-JP"/>
+        </w:rPr>
+        <w:t>express</w:t>
+      </w:r>
+      <w:proofErr w:type="gramEnd"/>
+      <w:r>
+        <w:rPr>
+          <w:rFonts w:ascii="Consolas" w:eastAsia="Times New Roman" w:hAnsi="Consolas" w:cs="Times New Roman"/>
+          <w:sz w:val="21"/>
+          <w:szCs w:val="21"/>
+          <w:lang w:eastAsia="ja-JP"/>
+        </w:rPr>
+        <w:t>-async-handler": "^1.2.0",</w:t>
+      </w:r>
+    </w:p>
+    <w:p>
+      <w:pPr>
+        <w:spacing w:after="0" w:line="285" w:lineRule="atLeast"/>
+        <w:rPr>
+          <w:rFonts w:ascii="Consolas" w:eastAsia="Times New Roman" w:hAnsi="Consolas" w:cs="Times New Roman"/>
+          <w:sz w:val="21"/>
+          <w:szCs w:val="21"/>
+          <w:lang w:eastAsia="ja-JP"/>
+        </w:rPr>
+      </w:pPr>
+      <w:r>
+        <w:rPr>
+          <w:rFonts w:ascii="Consolas" w:eastAsia="Times New Roman" w:hAnsi="Consolas" w:cs="Times New Roman"/>
+          <w:sz w:val="21"/>
+          <w:szCs w:val="21"/>
+          <w:lang w:eastAsia="ja-JP"/>
+        </w:rPr>
+        <w:t>    "mongoose": "^7.0.2",</w:t>
+      </w:r>
+    </w:p>
+    <w:p>
+      <w:pPr>
+        <w:spacing w:after="0" w:line="285" w:lineRule="atLeast"/>
+        <w:rPr>
+          <w:rFonts w:ascii="Consolas" w:eastAsia="Times New Roman" w:hAnsi="Consolas" w:cs="Times New Roman"/>
+          <w:sz w:val="21"/>
+          <w:szCs w:val="21"/>
+          <w:lang w:eastAsia="ja-JP"/>
+        </w:rPr>
+      </w:pPr>
+      <w:r>
+        <w:rPr>
+          <w:rFonts w:ascii="Consolas" w:eastAsia="Times New Roman" w:hAnsi="Consolas" w:cs="Times New Roman"/>
+          <w:sz w:val="21"/>
+          <w:szCs w:val="21"/>
+          <w:lang w:eastAsia="ja-JP"/>
+        </w:rPr>
+        <w:t>    "</w:t>
+      </w:r>
+      <w:proofErr w:type="gramStart"/>
+      <w:r>
+        <w:rPr>
+          <w:rFonts w:ascii="Consolas" w:eastAsia="Times New Roman" w:hAnsi="Consolas" w:cs="Times New Roman"/>
+          <w:sz w:val="21"/>
+          <w:szCs w:val="21"/>
+          <w:lang w:eastAsia="ja-JP"/>
+        </w:rPr>
+        <w:t>node</w:t>
+      </w:r>
+      <w:proofErr w:type="gramEnd"/>
+      <w:r>
+        <w:rPr>
+          <w:rFonts w:ascii="Consolas" w:eastAsia="Times New Roman" w:hAnsi="Consolas" w:cs="Times New Roman"/>
+          <w:sz w:val="21"/>
+          <w:szCs w:val="21"/>
+          <w:lang w:eastAsia="ja-JP"/>
+        </w:rPr>
+        <w:t>-fetch": "^3.3.1",</w:t>
+      </w:r>
+    </w:p>
+    <w:p>
+      <w:pPr>
+        <w:spacing w:after="0" w:line="285" w:lineRule="atLeast"/>
+        <w:rPr>
+          <w:rFonts w:ascii="Consolas" w:eastAsia="Times New Roman" w:hAnsi="Consolas" w:cs="Times New Roman"/>
+          <w:sz w:val="21"/>
+          <w:szCs w:val="21"/>
+          <w:lang w:eastAsia="ja-JP"/>
+        </w:rPr>
+      </w:pPr>
+      <w:r>
+        <w:rPr>
+          <w:rFonts w:ascii="Consolas" w:eastAsia="Times New Roman" w:hAnsi="Consolas" w:cs="Times New Roman"/>
+          <w:sz w:val="21"/>
+          <w:szCs w:val="21"/>
+          <w:lang w:eastAsia="ja-JP"/>
+        </w:rPr>
+        <w:t>    "save": "^2.9.0",</w:t>
+      </w:r>
+    </w:p>
+    <w:p>
+      <w:pPr>
+        <w:spacing w:after="0" w:line="285" w:lineRule="atLeast"/>
+        <w:rPr>
+          <w:rFonts w:ascii="Consolas" w:eastAsia="Times New Roman" w:hAnsi="Consolas" w:cs="Times New Roman"/>
+          <w:sz w:val="21"/>
+          <w:szCs w:val="21"/>
+          <w:lang w:eastAsia="ja-JP"/>
+        </w:rPr>
+      </w:pPr>
+      <w:r>
+        <w:rPr>
+          <w:rFonts w:ascii="Consolas" w:eastAsia="Times New Roman" w:hAnsi="Consolas" w:cs="Times New Roman"/>
+          <w:sz w:val="21"/>
+          <w:szCs w:val="21"/>
+          <w:lang w:eastAsia="ja-JP"/>
+        </w:rPr>
+        <w:t>    "</w:t>
+      </w:r>
+      <w:proofErr w:type="spellStart"/>
+      <w:r>
+        <w:rPr>
+          <w:rFonts w:ascii="Consolas" w:eastAsia="Times New Roman" w:hAnsi="Consolas" w:cs="Times New Roman"/>
+          <w:sz w:val="21"/>
+          <w:szCs w:val="21"/>
+          <w:lang w:eastAsia="ja-JP"/>
+        </w:rPr>
+        <w:t>uuid</w:t>
+      </w:r>
+      <w:proofErr w:type="spellEnd"/>
+      <w:r>
+        <w:rPr>
+          <w:rFonts w:ascii="Consolas" w:eastAsia="Times New Roman" w:hAnsi="Consolas" w:cs="Times New Roman"/>
+          <w:sz w:val="21"/>
+          <w:szCs w:val="21"/>
+          <w:lang w:eastAsia="ja-JP"/>
+        </w:rPr>
+        <w:t>": "^9.0.0"</w:t>
+      </w:r>
+    </w:p>
+    <w:p>
+      <w:pPr>
+        <w:spacing w:after="0" w:line="285" w:lineRule="atLeast"/>
+        <w:rPr>
+          <w:rFonts w:ascii="Consolas" w:eastAsia="Times New Roman" w:hAnsi="Consolas" w:cs="Times New Roman"/>
+          <w:sz w:val="21"/>
+          <w:szCs w:val="21"/>
+          <w:lang w:eastAsia="ja-JP"/>
+        </w:rPr>
+      </w:pPr>
+    </w:p>
+    <w:p>
+      <w:r>
         <w:t xml:space="preserve">The </w:t>
       </w:r>
       <w:r>
-        <w:t>Root</w:t>
-      </w:r>
-      <w:r>
-        <w:t xml:space="preserve"> </w:t>
+        <w:t>F</w:t>
+      </w:r>
+      <w:r>
+        <w:t xml:space="preserve">ront end </w:t>
       </w:r>
       <w:proofErr w:type="spellStart"/>
       <w:r>
@@ -972,6 +1957,466 @@
           <w:szCs w:val="21"/>
           <w:lang w:eastAsia="ja-JP"/>
         </w:rPr>
+        <w:t>"@</w:t>
+      </w:r>
+      <w:proofErr w:type="spellStart"/>
+      <w:r>
+        <w:rPr>
+          <w:rFonts w:ascii="Consolas" w:eastAsia="Times New Roman" w:hAnsi="Consolas" w:cs="Times New Roman"/>
+          <w:sz w:val="21"/>
+          <w:szCs w:val="21"/>
+          <w:lang w:eastAsia="ja-JP"/>
+        </w:rPr>
+        <w:t>fortawesome</w:t>
+      </w:r>
+      <w:proofErr w:type="spellEnd"/>
+      <w:r>
+        <w:rPr>
+          <w:rFonts w:ascii="Consolas" w:eastAsia="Times New Roman" w:hAnsi="Consolas" w:cs="Times New Roman"/>
+          <w:sz w:val="21"/>
+          <w:szCs w:val="21"/>
+          <w:lang w:eastAsia="ja-JP"/>
+        </w:rPr>
+        <w:t>/</w:t>
+      </w:r>
+      <w:proofErr w:type="spellStart"/>
+      <w:r>
+        <w:rPr>
+          <w:rFonts w:ascii="Consolas" w:eastAsia="Times New Roman" w:hAnsi="Consolas" w:cs="Times New Roman"/>
+          <w:sz w:val="21"/>
+          <w:szCs w:val="21"/>
+          <w:lang w:eastAsia="ja-JP"/>
+        </w:rPr>
+        <w:t>fontawesome</w:t>
+      </w:r>
+      <w:proofErr w:type="spellEnd"/>
+      <w:r>
+        <w:rPr>
+          <w:rFonts w:ascii="Consolas" w:eastAsia="Times New Roman" w:hAnsi="Consolas" w:cs="Times New Roman"/>
+          <w:sz w:val="21"/>
+          <w:szCs w:val="21"/>
+          <w:lang w:eastAsia="ja-JP"/>
+        </w:rPr>
+        <w:t>-</w:t>
+      </w:r>
+      <w:proofErr w:type="spellStart"/>
+      <w:r>
+        <w:rPr>
+          <w:rFonts w:ascii="Consolas" w:eastAsia="Times New Roman" w:hAnsi="Consolas" w:cs="Times New Roman"/>
+          <w:sz w:val="21"/>
+          <w:szCs w:val="21"/>
+          <w:lang w:eastAsia="ja-JP"/>
+        </w:rPr>
+        <w:t>svg</w:t>
+      </w:r>
+      <w:proofErr w:type="spellEnd"/>
+      <w:r>
+        <w:rPr>
+          <w:rFonts w:ascii="Consolas" w:eastAsia="Times New Roman" w:hAnsi="Consolas" w:cs="Times New Roman"/>
+          <w:sz w:val="21"/>
+          <w:szCs w:val="21"/>
+          <w:lang w:eastAsia="ja-JP"/>
+        </w:rPr>
+        <w:t>-core": "^6.4.0",</w:t>
+      </w:r>
+    </w:p>
+    <w:p>
+      <w:pPr>
+        <w:spacing w:after="0" w:line="285" w:lineRule="atLeast"/>
+        <w:rPr>
+          <w:rFonts w:ascii="Consolas" w:eastAsia="Times New Roman" w:hAnsi="Consolas" w:cs="Times New Roman"/>
+          <w:sz w:val="21"/>
+          <w:szCs w:val="21"/>
+          <w:lang w:eastAsia="ja-JP"/>
+        </w:rPr>
+      </w:pPr>
+      <w:r>
+        <w:rPr>
+          <w:rFonts w:ascii="Consolas" w:eastAsia="Times New Roman" w:hAnsi="Consolas" w:cs="Times New Roman"/>
+          <w:sz w:val="21"/>
+          <w:szCs w:val="21"/>
+          <w:lang w:eastAsia="ja-JP"/>
+        </w:rPr>
+        <w:t>    "@</w:t>
+      </w:r>
+      <w:proofErr w:type="spellStart"/>
+      <w:r>
+        <w:rPr>
+          <w:rFonts w:ascii="Consolas" w:eastAsia="Times New Roman" w:hAnsi="Consolas" w:cs="Times New Roman"/>
+          <w:sz w:val="21"/>
+          <w:szCs w:val="21"/>
+          <w:lang w:eastAsia="ja-JP"/>
+        </w:rPr>
+        <w:t>fortawesome</w:t>
+      </w:r>
+      <w:proofErr w:type="spellEnd"/>
+      <w:r>
+        <w:rPr>
+          <w:rFonts w:ascii="Consolas" w:eastAsia="Times New Roman" w:hAnsi="Consolas" w:cs="Times New Roman"/>
+          <w:sz w:val="21"/>
+          <w:szCs w:val="21"/>
+          <w:lang w:eastAsia="ja-JP"/>
+        </w:rPr>
+        <w:t>/free-regular-</w:t>
+      </w:r>
+      <w:proofErr w:type="spellStart"/>
+      <w:r>
+        <w:rPr>
+          <w:rFonts w:ascii="Consolas" w:eastAsia="Times New Roman" w:hAnsi="Consolas" w:cs="Times New Roman"/>
+          <w:sz w:val="21"/>
+          <w:szCs w:val="21"/>
+          <w:lang w:eastAsia="ja-JP"/>
+        </w:rPr>
+        <w:t>svg</w:t>
+      </w:r>
+      <w:proofErr w:type="spellEnd"/>
+      <w:r>
+        <w:rPr>
+          <w:rFonts w:ascii="Consolas" w:eastAsia="Times New Roman" w:hAnsi="Consolas" w:cs="Times New Roman"/>
+          <w:sz w:val="21"/>
+          <w:szCs w:val="21"/>
+          <w:lang w:eastAsia="ja-JP"/>
+        </w:rPr>
+        <w:t>-icons": "^6.4.0",</w:t>
+      </w:r>
+    </w:p>
+    <w:p>
+      <w:pPr>
+        <w:spacing w:after="0" w:line="285" w:lineRule="atLeast"/>
+        <w:rPr>
+          <w:rFonts w:ascii="Consolas" w:eastAsia="Times New Roman" w:hAnsi="Consolas" w:cs="Times New Roman"/>
+          <w:sz w:val="21"/>
+          <w:szCs w:val="21"/>
+          <w:lang w:eastAsia="ja-JP"/>
+        </w:rPr>
+      </w:pPr>
+      <w:r>
+        <w:rPr>
+          <w:rFonts w:ascii="Consolas" w:eastAsia="Times New Roman" w:hAnsi="Consolas" w:cs="Times New Roman"/>
+          <w:sz w:val="21"/>
+          <w:szCs w:val="21"/>
+          <w:lang w:eastAsia="ja-JP"/>
+        </w:rPr>
+        <w:t>    "@</w:t>
+      </w:r>
+      <w:proofErr w:type="spellStart"/>
+      <w:r>
+        <w:rPr>
+          <w:rFonts w:ascii="Consolas" w:eastAsia="Times New Roman" w:hAnsi="Consolas" w:cs="Times New Roman"/>
+          <w:sz w:val="21"/>
+          <w:szCs w:val="21"/>
+          <w:lang w:eastAsia="ja-JP"/>
+        </w:rPr>
+        <w:t>fortawesome</w:t>
+      </w:r>
+      <w:proofErr w:type="spellEnd"/>
+      <w:r>
+        <w:rPr>
+          <w:rFonts w:ascii="Consolas" w:eastAsia="Times New Roman" w:hAnsi="Consolas" w:cs="Times New Roman"/>
+          <w:sz w:val="21"/>
+          <w:szCs w:val="21"/>
+          <w:lang w:eastAsia="ja-JP"/>
+        </w:rPr>
+        <w:t>/free-solid-</w:t>
+      </w:r>
+      <w:proofErr w:type="spellStart"/>
+      <w:r>
+        <w:rPr>
+          <w:rFonts w:ascii="Consolas" w:eastAsia="Times New Roman" w:hAnsi="Consolas" w:cs="Times New Roman"/>
+          <w:sz w:val="21"/>
+          <w:szCs w:val="21"/>
+          <w:lang w:eastAsia="ja-JP"/>
+        </w:rPr>
+        <w:t>svg</w:t>
+      </w:r>
+      <w:proofErr w:type="spellEnd"/>
+      <w:r>
+        <w:rPr>
+          <w:rFonts w:ascii="Consolas" w:eastAsia="Times New Roman" w:hAnsi="Consolas" w:cs="Times New Roman"/>
+          <w:sz w:val="21"/>
+          <w:szCs w:val="21"/>
+          <w:lang w:eastAsia="ja-JP"/>
+        </w:rPr>
+        <w:t>-icons": "^6.4.0",</w:t>
+      </w:r>
+    </w:p>
+    <w:p>
+      <w:pPr>
+        <w:spacing w:after="0" w:line="285" w:lineRule="atLeast"/>
+        <w:rPr>
+          <w:rFonts w:ascii="Consolas" w:eastAsia="Times New Roman" w:hAnsi="Consolas" w:cs="Times New Roman"/>
+          <w:sz w:val="21"/>
+          <w:szCs w:val="21"/>
+          <w:lang w:eastAsia="ja-JP"/>
+        </w:rPr>
+      </w:pPr>
+      <w:r>
+        <w:rPr>
+          <w:rFonts w:ascii="Consolas" w:eastAsia="Times New Roman" w:hAnsi="Consolas" w:cs="Times New Roman"/>
+          <w:sz w:val="21"/>
+          <w:szCs w:val="21"/>
+          <w:lang w:eastAsia="ja-JP"/>
+        </w:rPr>
+        <w:t>    "@</w:t>
+      </w:r>
+      <w:proofErr w:type="spellStart"/>
+      <w:r>
+        <w:rPr>
+          <w:rFonts w:ascii="Consolas" w:eastAsia="Times New Roman" w:hAnsi="Consolas" w:cs="Times New Roman"/>
+          <w:sz w:val="21"/>
+          <w:szCs w:val="21"/>
+          <w:lang w:eastAsia="ja-JP"/>
+        </w:rPr>
+        <w:t>fortawesome</w:t>
+      </w:r>
+      <w:proofErr w:type="spellEnd"/>
+      <w:r>
+        <w:rPr>
+          <w:rFonts w:ascii="Consolas" w:eastAsia="Times New Roman" w:hAnsi="Consolas" w:cs="Times New Roman"/>
+          <w:sz w:val="21"/>
+          <w:szCs w:val="21"/>
+          <w:lang w:eastAsia="ja-JP"/>
+        </w:rPr>
+        <w:t>/react-</w:t>
+      </w:r>
+      <w:proofErr w:type="spellStart"/>
+      <w:r>
+        <w:rPr>
+          <w:rFonts w:ascii="Consolas" w:eastAsia="Times New Roman" w:hAnsi="Consolas" w:cs="Times New Roman"/>
+          <w:sz w:val="21"/>
+          <w:szCs w:val="21"/>
+          <w:lang w:eastAsia="ja-JP"/>
+        </w:rPr>
+        <w:t>fontawesome</w:t>
+      </w:r>
+      <w:proofErr w:type="spellEnd"/>
+      <w:r>
+        <w:rPr>
+          <w:rFonts w:ascii="Consolas" w:eastAsia="Times New Roman" w:hAnsi="Consolas" w:cs="Times New Roman"/>
+          <w:sz w:val="21"/>
+          <w:szCs w:val="21"/>
+          <w:lang w:eastAsia="ja-JP"/>
+        </w:rPr>
+        <w:t>": "^0.2.0",</w:t>
+      </w:r>
+    </w:p>
+    <w:p>
+      <w:pPr>
+        <w:spacing w:after="0" w:line="285" w:lineRule="atLeast"/>
+        <w:rPr>
+          <w:rFonts w:ascii="Consolas" w:eastAsia="Times New Roman" w:hAnsi="Consolas" w:cs="Times New Roman"/>
+          <w:sz w:val="21"/>
+          <w:szCs w:val="21"/>
+          <w:lang w:eastAsia="ja-JP"/>
+        </w:rPr>
+      </w:pPr>
+      <w:r>
+        <w:rPr>
+          <w:rFonts w:ascii="Consolas" w:eastAsia="Times New Roman" w:hAnsi="Consolas" w:cs="Times New Roman"/>
+          <w:sz w:val="21"/>
+          <w:szCs w:val="21"/>
+          <w:lang w:eastAsia="ja-JP"/>
+        </w:rPr>
+        <w:t>    "@</w:t>
+      </w:r>
+      <w:proofErr w:type="spellStart"/>
+      <w:r>
+        <w:rPr>
+          <w:rFonts w:ascii="Consolas" w:eastAsia="Times New Roman" w:hAnsi="Consolas" w:cs="Times New Roman"/>
+          <w:sz w:val="21"/>
+          <w:szCs w:val="21"/>
+          <w:lang w:eastAsia="ja-JP"/>
+        </w:rPr>
+        <w:t>paypal</w:t>
+      </w:r>
+      <w:proofErr w:type="spellEnd"/>
+      <w:r>
+        <w:rPr>
+          <w:rFonts w:ascii="Consolas" w:eastAsia="Times New Roman" w:hAnsi="Consolas" w:cs="Times New Roman"/>
+          <w:sz w:val="21"/>
+          <w:szCs w:val="21"/>
+          <w:lang w:eastAsia="ja-JP"/>
+        </w:rPr>
+        <w:t>/react-</w:t>
+      </w:r>
+      <w:proofErr w:type="spellStart"/>
+      <w:r>
+        <w:rPr>
+          <w:rFonts w:ascii="Consolas" w:eastAsia="Times New Roman" w:hAnsi="Consolas" w:cs="Times New Roman"/>
+          <w:sz w:val="21"/>
+          <w:szCs w:val="21"/>
+          <w:lang w:eastAsia="ja-JP"/>
+        </w:rPr>
+        <w:t>paypal</w:t>
+      </w:r>
+      <w:proofErr w:type="spellEnd"/>
+      <w:r>
+        <w:rPr>
+          <w:rFonts w:ascii="Consolas" w:eastAsia="Times New Roman" w:hAnsi="Consolas" w:cs="Times New Roman"/>
+          <w:sz w:val="21"/>
+          <w:szCs w:val="21"/>
+          <w:lang w:eastAsia="ja-JP"/>
+        </w:rPr>
+        <w:t>-</w:t>
+      </w:r>
+      <w:proofErr w:type="spellStart"/>
+      <w:r>
+        <w:rPr>
+          <w:rFonts w:ascii="Consolas" w:eastAsia="Times New Roman" w:hAnsi="Consolas" w:cs="Times New Roman"/>
+          <w:sz w:val="21"/>
+          <w:szCs w:val="21"/>
+          <w:lang w:eastAsia="ja-JP"/>
+        </w:rPr>
+        <w:t>js</w:t>
+      </w:r>
+      <w:proofErr w:type="spellEnd"/>
+      <w:r>
+        <w:rPr>
+          <w:rFonts w:ascii="Consolas" w:eastAsia="Times New Roman" w:hAnsi="Consolas" w:cs="Times New Roman"/>
+          <w:sz w:val="21"/>
+          <w:szCs w:val="21"/>
+          <w:lang w:eastAsia="ja-JP"/>
+        </w:rPr>
+        <w:t>": "^7.8.3",</w:t>
+      </w:r>
+    </w:p>
+    <w:p>
+      <w:pPr>
+        <w:spacing w:after="0" w:line="285" w:lineRule="atLeast"/>
+        <w:rPr>
+          <w:rFonts w:ascii="Consolas" w:eastAsia="Times New Roman" w:hAnsi="Consolas" w:cs="Times New Roman"/>
+          <w:sz w:val="21"/>
+          <w:szCs w:val="21"/>
+          <w:lang w:eastAsia="ja-JP"/>
+        </w:rPr>
+      </w:pPr>
+      <w:r>
+        <w:rPr>
+          <w:rFonts w:ascii="Consolas" w:eastAsia="Times New Roman" w:hAnsi="Consolas" w:cs="Times New Roman"/>
+          <w:sz w:val="21"/>
+          <w:szCs w:val="21"/>
+          <w:lang w:eastAsia="ja-JP"/>
+        </w:rPr>
+        <w:t>    "@</w:t>
+      </w:r>
+      <w:proofErr w:type="spellStart"/>
+      <w:r>
+        <w:rPr>
+          <w:rFonts w:ascii="Consolas" w:eastAsia="Times New Roman" w:hAnsi="Consolas" w:cs="Times New Roman"/>
+          <w:sz w:val="21"/>
+          <w:szCs w:val="21"/>
+          <w:lang w:eastAsia="ja-JP"/>
+        </w:rPr>
+        <w:t>reduxjs</w:t>
+      </w:r>
+      <w:proofErr w:type="spellEnd"/>
+      <w:r>
+        <w:rPr>
+          <w:rFonts w:ascii="Consolas" w:eastAsia="Times New Roman" w:hAnsi="Consolas" w:cs="Times New Roman"/>
+          <w:sz w:val="21"/>
+          <w:szCs w:val="21"/>
+          <w:lang w:eastAsia="ja-JP"/>
+        </w:rPr>
+        <w:t>/toolkit": "^1.9.3",</w:t>
+      </w:r>
+    </w:p>
+    <w:p>
+      <w:pPr>
+        <w:spacing w:after="0" w:line="285" w:lineRule="atLeast"/>
+        <w:rPr>
+          <w:rFonts w:ascii="Consolas" w:eastAsia="Times New Roman" w:hAnsi="Consolas" w:cs="Times New Roman"/>
+          <w:sz w:val="21"/>
+          <w:szCs w:val="21"/>
+          <w:lang w:eastAsia="ja-JP"/>
+        </w:rPr>
+      </w:pPr>
+      <w:r>
+        <w:rPr>
+          <w:rFonts w:ascii="Consolas" w:eastAsia="Times New Roman" w:hAnsi="Consolas" w:cs="Times New Roman"/>
+          <w:sz w:val="21"/>
+          <w:szCs w:val="21"/>
+          <w:lang w:eastAsia="ja-JP"/>
+        </w:rPr>
+        <w:t>    "@testing-library/jest-</w:t>
+      </w:r>
+      <w:proofErr w:type="spellStart"/>
+      <w:r>
+        <w:rPr>
+          <w:rFonts w:ascii="Consolas" w:eastAsia="Times New Roman" w:hAnsi="Consolas" w:cs="Times New Roman"/>
+          <w:sz w:val="21"/>
+          <w:szCs w:val="21"/>
+          <w:lang w:eastAsia="ja-JP"/>
+        </w:rPr>
+        <w:t>dom</w:t>
+      </w:r>
+      <w:proofErr w:type="spellEnd"/>
+      <w:r>
+        <w:rPr>
+          <w:rFonts w:ascii="Consolas" w:eastAsia="Times New Roman" w:hAnsi="Consolas" w:cs="Times New Roman"/>
+          <w:sz w:val="21"/>
+          <w:szCs w:val="21"/>
+          <w:lang w:eastAsia="ja-JP"/>
+        </w:rPr>
+        <w:t>": "^5.16.5",</w:t>
+      </w:r>
+    </w:p>
+    <w:p>
+      <w:pPr>
+        <w:spacing w:after="0" w:line="285" w:lineRule="atLeast"/>
+        <w:rPr>
+          <w:rFonts w:ascii="Consolas" w:eastAsia="Times New Roman" w:hAnsi="Consolas" w:cs="Times New Roman"/>
+          <w:sz w:val="21"/>
+          <w:szCs w:val="21"/>
+          <w:lang w:eastAsia="ja-JP"/>
+        </w:rPr>
+      </w:pPr>
+      <w:r>
+        <w:rPr>
+          <w:rFonts w:ascii="Consolas" w:eastAsia="Times New Roman" w:hAnsi="Consolas" w:cs="Times New Roman"/>
+          <w:sz w:val="21"/>
+          <w:szCs w:val="21"/>
+          <w:lang w:eastAsia="ja-JP"/>
+        </w:rPr>
+        <w:t>    "@testing-library/react": "^13.4.0",</w:t>
+      </w:r>
+    </w:p>
+    <w:p>
+      <w:pPr>
+        <w:spacing w:after="0" w:line="285" w:lineRule="atLeast"/>
+        <w:rPr>
+          <w:rFonts w:ascii="Consolas" w:eastAsia="Times New Roman" w:hAnsi="Consolas" w:cs="Times New Roman"/>
+          <w:sz w:val="21"/>
+          <w:szCs w:val="21"/>
+          <w:lang w:eastAsia="ja-JP"/>
+        </w:rPr>
+      </w:pPr>
+      <w:r>
+        <w:rPr>
+          <w:rFonts w:ascii="Consolas" w:eastAsia="Times New Roman" w:hAnsi="Consolas" w:cs="Times New Roman"/>
+          <w:sz w:val="21"/>
+          <w:szCs w:val="21"/>
+          <w:lang w:eastAsia="ja-JP"/>
+        </w:rPr>
+        <w:t>    "@testing-library/user-event": "^13.5.0",</w:t>
+      </w:r>
+    </w:p>
+    <w:p>
+      <w:pPr>
+        <w:spacing w:after="0" w:line="285" w:lineRule="atLeast"/>
+        <w:rPr>
+          <w:rFonts w:ascii="Consolas" w:eastAsia="Times New Roman" w:hAnsi="Consolas" w:cs="Times New Roman"/>
+          <w:sz w:val="21"/>
+          <w:szCs w:val="21"/>
+          <w:lang w:eastAsia="ja-JP"/>
+        </w:rPr>
+      </w:pPr>
+      <w:r>
+        <w:rPr>
+          <w:rFonts w:ascii="Consolas" w:eastAsia="Times New Roman" w:hAnsi="Consolas" w:cs="Times New Roman"/>
+          <w:sz w:val="21"/>
+          <w:szCs w:val="21"/>
+          <w:lang w:eastAsia="ja-JP"/>
+        </w:rPr>
         <w:t>    "</w:t>
       </w:r>
       <w:proofErr w:type="spellStart"/>
@@ -982,7 +2427,7 @@
           <w:szCs w:val="21"/>
           <w:lang w:eastAsia="ja-JP"/>
         </w:rPr>
-        <w:t>cors</w:t>
+        <w:t>axios</w:t>
       </w:r>
       <w:proofErr w:type="spellEnd"/>
       <w:r>
@@ -992,7 +2437,7 @@
           <w:szCs w:val="21"/>
           <w:lang w:eastAsia="ja-JP"/>
         </w:rPr>
-        <w:t>": "2.8.5",</w:t>
+        <w:t>": "^1.3.4",</w:t>
       </w:r>
     </w:p>
     <w:p>
@@ -1014,6 +2459,146 @@
         </w:rPr>
         <w:t>    "</w:t>
       </w:r>
+      <w:proofErr w:type="gramStart"/>
+      <w:r>
+        <w:rPr>
+          <w:rFonts w:ascii="Consolas" w:eastAsia="Times New Roman" w:hAnsi="Consolas" w:cs="Times New Roman"/>
+          <w:sz w:val="21"/>
+          <w:szCs w:val="21"/>
+          <w:lang w:eastAsia="ja-JP"/>
+        </w:rPr>
+        <w:t>babel</w:t>
+      </w:r>
+      <w:proofErr w:type="gramEnd"/>
+      <w:r>
+        <w:rPr>
+          <w:rFonts w:ascii="Consolas" w:eastAsia="Times New Roman" w:hAnsi="Consolas" w:cs="Times New Roman"/>
+          <w:sz w:val="21"/>
+          <w:szCs w:val="21"/>
+          <w:lang w:eastAsia="ja-JP"/>
+        </w:rPr>
+        <w:t>-plugin-macros": "^3.1.0",</w:t>
+      </w:r>
+    </w:p>
+    <w:p>
+      <w:pPr>
+        <w:spacing w:after="0" w:line="285" w:lineRule="atLeast"/>
+        <w:rPr>
+          <w:rFonts w:ascii="Consolas" w:eastAsia="Times New Roman" w:hAnsi="Consolas" w:cs="Times New Roman"/>
+          <w:sz w:val="21"/>
+          <w:szCs w:val="21"/>
+          <w:lang w:eastAsia="ja-JP"/>
+        </w:rPr>
+      </w:pPr>
+      <w:r>
+        <w:rPr>
+          <w:rFonts w:ascii="Consolas" w:eastAsia="Times New Roman" w:hAnsi="Consolas" w:cs="Times New Roman"/>
+          <w:sz w:val="21"/>
+          <w:szCs w:val="21"/>
+          <w:lang w:eastAsia="ja-JP"/>
+        </w:rPr>
+        <w:t>    "bootstrap": "^5.2.3",</w:t>
+      </w:r>
+    </w:p>
+    <w:p>
+      <w:pPr>
+        <w:spacing w:after="0" w:line="285" w:lineRule="atLeast"/>
+        <w:rPr>
+          <w:rFonts w:ascii="Consolas" w:eastAsia="Times New Roman" w:hAnsi="Consolas" w:cs="Times New Roman"/>
+          <w:sz w:val="21"/>
+          <w:szCs w:val="21"/>
+          <w:lang w:eastAsia="ja-JP"/>
+        </w:rPr>
+      </w:pPr>
+      <w:r>
+        <w:rPr>
+          <w:rFonts w:ascii="Consolas" w:eastAsia="Times New Roman" w:hAnsi="Consolas" w:cs="Times New Roman"/>
+          <w:sz w:val="21"/>
+          <w:szCs w:val="21"/>
+          <w:lang w:eastAsia="ja-JP"/>
+        </w:rPr>
+        <w:t>    "react": "^18.2.0",</w:t>
+      </w:r>
+    </w:p>
+    <w:p>
+      <w:pPr>
+        <w:spacing w:after="0" w:line="285" w:lineRule="atLeast"/>
+        <w:rPr>
+          <w:rFonts w:ascii="Consolas" w:eastAsia="Times New Roman" w:hAnsi="Consolas" w:cs="Times New Roman"/>
+          <w:sz w:val="21"/>
+          <w:szCs w:val="21"/>
+          <w:lang w:eastAsia="ja-JP"/>
+        </w:rPr>
+      </w:pPr>
+      <w:r>
+        <w:rPr>
+          <w:rFonts w:ascii="Consolas" w:eastAsia="Times New Roman" w:hAnsi="Consolas" w:cs="Times New Roman"/>
+          <w:sz w:val="21"/>
+          <w:szCs w:val="21"/>
+          <w:lang w:eastAsia="ja-JP"/>
+        </w:rPr>
+        <w:t>    "</w:t>
+      </w:r>
+      <w:proofErr w:type="gramStart"/>
+      <w:r>
+        <w:rPr>
+          <w:rFonts w:ascii="Consolas" w:eastAsia="Times New Roman" w:hAnsi="Consolas" w:cs="Times New Roman"/>
+          <w:sz w:val="21"/>
+          <w:szCs w:val="21"/>
+          <w:lang w:eastAsia="ja-JP"/>
+        </w:rPr>
+        <w:t>react</w:t>
+      </w:r>
+      <w:proofErr w:type="gramEnd"/>
+      <w:r>
+        <w:rPr>
+          <w:rFonts w:ascii="Consolas" w:eastAsia="Times New Roman" w:hAnsi="Consolas" w:cs="Times New Roman"/>
+          <w:sz w:val="21"/>
+          <w:szCs w:val="21"/>
+          <w:lang w:eastAsia="ja-JP"/>
+        </w:rPr>
+        <w:t>-bootstrap": "^2.7.2",</w:t>
+      </w:r>
+    </w:p>
+    <w:p>
+      <w:pPr>
+        <w:spacing w:after="0" w:line="285" w:lineRule="atLeast"/>
+        <w:rPr>
+          <w:rFonts w:ascii="Consolas" w:eastAsia="Times New Roman" w:hAnsi="Consolas" w:cs="Times New Roman"/>
+          <w:sz w:val="21"/>
+          <w:szCs w:val="21"/>
+          <w:lang w:eastAsia="ja-JP"/>
+        </w:rPr>
+      </w:pPr>
+      <w:r>
+        <w:rPr>
+          <w:rFonts w:ascii="Consolas" w:eastAsia="Times New Roman" w:hAnsi="Consolas" w:cs="Times New Roman"/>
+          <w:sz w:val="21"/>
+          <w:szCs w:val="21"/>
+          <w:lang w:eastAsia="ja-JP"/>
+        </w:rPr>
+        <w:t>    "</w:t>
+      </w:r>
+      <w:proofErr w:type="gramStart"/>
+      <w:r>
+        <w:rPr>
+          <w:rFonts w:ascii="Consolas" w:eastAsia="Times New Roman" w:hAnsi="Consolas" w:cs="Times New Roman"/>
+          <w:sz w:val="21"/>
+          <w:szCs w:val="21"/>
+          <w:lang w:eastAsia="ja-JP"/>
+        </w:rPr>
+        <w:t>react</w:t>
+      </w:r>
+      <w:proofErr w:type="gramEnd"/>
+      <w:r>
+        <w:rPr>
+          <w:rFonts w:ascii="Consolas" w:eastAsia="Times New Roman" w:hAnsi="Consolas" w:cs="Times New Roman"/>
+          <w:sz w:val="21"/>
+          <w:szCs w:val="21"/>
+          <w:lang w:eastAsia="ja-JP"/>
+        </w:rPr>
+        <w:t>-</w:t>
+      </w:r>
       <w:proofErr w:type="spellStart"/>
       <w:r>
         <w:rPr>
@@ -1022,7 +2607,7 @@
           <w:szCs w:val="21"/>
           <w:lang w:eastAsia="ja-JP"/>
         </w:rPr>
-        <w:t>dotenv</w:t>
+        <w:t>dom</w:t>
       </w:r>
       <w:proofErr w:type="spellEnd"/>
       <w:r>
@@ -1032,7 +2617,7 @@
           <w:szCs w:val="21"/>
           <w:lang w:eastAsia="ja-JP"/>
         </w:rPr>
-        <w:t>": "^16.0.3",</w:t>
+        <w:t>": "^18.2.0",</w:t>
       </w:r>
     </w:p>
     <w:p>
@@ -1052,7 +2637,27 @@
           <w:szCs w:val="21"/>
           <w:lang w:eastAsia="ja-JP"/>
         </w:rPr>
-        <w:t>    "express": "^4.18.2",</w:t>
+        <w:t>    "</w:t>
+      </w:r>
+      <w:proofErr w:type="gramStart"/>
+      <w:r>
+        <w:rPr>
+          <w:rFonts w:ascii="Consolas" w:eastAsia="Times New Roman" w:hAnsi="Consolas" w:cs="Times New Roman"/>
+          <w:sz w:val="21"/>
+          <w:szCs w:val="21"/>
+          <w:lang w:eastAsia="ja-JP"/>
+        </w:rPr>
+        <w:t>react</w:t>
+      </w:r>
+      <w:proofErr w:type="gramEnd"/>
+      <w:r>
+        <w:rPr>
+          <w:rFonts w:ascii="Consolas" w:eastAsia="Times New Roman" w:hAnsi="Consolas" w:cs="Times New Roman"/>
+          <w:sz w:val="21"/>
+          <w:szCs w:val="21"/>
+          <w:lang w:eastAsia="ja-JP"/>
+        </w:rPr>
+        <w:t>-icons": "^4.8.0",</w:t>
       </w:r>
     </w:p>
     <w:p>
@@ -1072,7 +2677,27 @@
           <w:szCs w:val="21"/>
           <w:lang w:eastAsia="ja-JP"/>
         </w:rPr>
-        <w:t>    "express-async-handler": "^1.2.0",</w:t>
+        <w:t>    "</w:t>
+      </w:r>
+      <w:proofErr w:type="gramStart"/>
+      <w:r>
+        <w:rPr>
+          <w:rFonts w:ascii="Consolas" w:eastAsia="Times New Roman" w:hAnsi="Consolas" w:cs="Times New Roman"/>
+          <w:sz w:val="21"/>
+          <w:szCs w:val="21"/>
+          <w:lang w:eastAsia="ja-JP"/>
+        </w:rPr>
+        <w:t>react</w:t>
+      </w:r>
+      <w:proofErr w:type="gramEnd"/>
+      <w:r>
+        <w:rPr>
+          <w:rFonts w:ascii="Consolas" w:eastAsia="Times New Roman" w:hAnsi="Consolas" w:cs="Times New Roman"/>
+          <w:sz w:val="21"/>
+          <w:szCs w:val="21"/>
+          <w:lang w:eastAsia="ja-JP"/>
+        </w:rPr>
+        <w:t>-redux": "^7.2.9",</w:t>
       </w:r>
     </w:p>
     <w:p>
@@ -1092,7 +2717,27 @@
           <w:szCs w:val="21"/>
           <w:lang w:eastAsia="ja-JP"/>
         </w:rPr>
-        <w:t>    "mongoose": "^7.0.2",</w:t>
+        <w:t>    "</w:t>
+      </w:r>
+      <w:proofErr w:type="gramStart"/>
+      <w:r>
+        <w:rPr>
+          <w:rFonts w:ascii="Consolas" w:eastAsia="Times New Roman" w:hAnsi="Consolas" w:cs="Times New Roman"/>
+          <w:sz w:val="21"/>
+          <w:szCs w:val="21"/>
+          <w:lang w:eastAsia="ja-JP"/>
+        </w:rPr>
+        <w:t>react</w:t>
+      </w:r>
+      <w:proofErr w:type="gramEnd"/>
+      <w:r>
+        <w:rPr>
+          <w:rFonts w:ascii="Consolas" w:eastAsia="Times New Roman" w:hAnsi="Consolas" w:cs="Times New Roman"/>
+          <w:sz w:val="21"/>
+          <w:szCs w:val="21"/>
+          <w:lang w:eastAsia="ja-JP"/>
+        </w:rPr>
+        <w:t>-responsive-carousel": "^3.2.23",</w:t>
       </w:r>
     </w:p>
     <w:p>
@@ -1112,7 +2757,27 @@
           <w:szCs w:val="21"/>
           <w:lang w:eastAsia="ja-JP"/>
         </w:rPr>
-        <w:t>    "node-fetch": "^3.3.1",</w:t>
+        <w:t>    "</w:t>
+      </w:r>
+      <w:proofErr w:type="gramStart"/>
+      <w:r>
+        <w:rPr>
+          <w:rFonts w:ascii="Consolas" w:eastAsia="Times New Roman" w:hAnsi="Consolas" w:cs="Times New Roman"/>
+          <w:sz w:val="21"/>
+          <w:szCs w:val="21"/>
+          <w:lang w:eastAsia="ja-JP"/>
+        </w:rPr>
+        <w:t>react</w:t>
+      </w:r>
+      <w:proofErr w:type="gramEnd"/>
+      <w:r>
+        <w:rPr>
+          <w:rFonts w:ascii="Consolas" w:eastAsia="Times New Roman" w:hAnsi="Consolas" w:cs="Times New Roman"/>
+          <w:sz w:val="21"/>
+          <w:szCs w:val="21"/>
+          <w:lang w:eastAsia="ja-JP"/>
+        </w:rPr>
+        <w:t>-router-bootstrap": "^0.26.2",</w:t>
       </w:r>
     </w:p>
     <w:p>
@@ -1132,7 +2797,47 @@
           <w:szCs w:val="21"/>
           <w:lang w:eastAsia="ja-JP"/>
         </w:rPr>
-        <w:t>    "save": "^2.9.0",</w:t>
+        <w:t>    "</w:t>
+      </w:r>
+      <w:proofErr w:type="gramStart"/>
+      <w:r>
+        <w:rPr>
+          <w:rFonts w:ascii="Consolas" w:eastAsia="Times New Roman" w:hAnsi="Consolas" w:cs="Times New Roman"/>
+          <w:sz w:val="21"/>
+          <w:szCs w:val="21"/>
+          <w:lang w:eastAsia="ja-JP"/>
+        </w:rPr>
+        <w:t>react</w:t>
+      </w:r>
+      <w:proofErr w:type="gramEnd"/>
+      <w:r>
+        <w:rPr>
+          <w:rFonts w:ascii="Consolas" w:eastAsia="Times New Roman" w:hAnsi="Consolas" w:cs="Times New Roman"/>
+          <w:sz w:val="21"/>
+          <w:szCs w:val="21"/>
+          <w:lang w:eastAsia="ja-JP"/>
+        </w:rPr>
+        <w:t>-router-</w:t>
+      </w:r>
+      <w:proofErr w:type="spellStart"/>
+      <w:r>
+        <w:rPr>
+          <w:rFonts w:ascii="Consolas" w:eastAsia="Times New Roman" w:hAnsi="Consolas" w:cs="Times New Roman"/>
+          <w:sz w:val="21"/>
+          <w:szCs w:val="21"/>
+          <w:lang w:eastAsia="ja-JP"/>
+        </w:rPr>
+        <w:t>dom</w:t>
+      </w:r>
+      <w:proofErr w:type="spellEnd"/>
+      <w:r>
+        <w:rPr>
+          <w:rFonts w:ascii="Consolas" w:eastAsia="Times New Roman" w:hAnsi="Consolas" w:cs="Times New Roman"/>
+          <w:sz w:val="21"/>
+          <w:szCs w:val="21"/>
+          <w:lang w:eastAsia="ja-JP"/>
+        </w:rPr>
+        <w:t>": "^6.8.1",</w:t>
       </w:r>
     </w:p>
     <w:p>
@@ -1154,6 +2859,86 @@
         </w:rPr>
         <w:t>    "</w:t>
       </w:r>
+      <w:proofErr w:type="gramStart"/>
+      <w:r>
+        <w:rPr>
+          <w:rFonts w:ascii="Consolas" w:eastAsia="Times New Roman" w:hAnsi="Consolas" w:cs="Times New Roman"/>
+          <w:sz w:val="21"/>
+          <w:szCs w:val="21"/>
+          <w:lang w:eastAsia="ja-JP"/>
+        </w:rPr>
+        <w:t>react</w:t>
+      </w:r>
+      <w:proofErr w:type="gramEnd"/>
+      <w:r>
+        <w:rPr>
+          <w:rFonts w:ascii="Consolas" w:eastAsia="Times New Roman" w:hAnsi="Consolas" w:cs="Times New Roman"/>
+          <w:sz w:val="21"/>
+          <w:szCs w:val="21"/>
+          <w:lang w:eastAsia="ja-JP"/>
+        </w:rPr>
+        <w:t>-scripts": "5.0.1",</w:t>
+      </w:r>
+    </w:p>
+    <w:p>
+      <w:pPr>
+        <w:spacing w:after="0" w:line="285" w:lineRule="atLeast"/>
+        <w:rPr>
+          <w:rFonts w:ascii="Consolas" w:eastAsia="Times New Roman" w:hAnsi="Consolas" w:cs="Times New Roman"/>
+          <w:sz w:val="21"/>
+          <w:szCs w:val="21"/>
+          <w:lang w:eastAsia="ja-JP"/>
+        </w:rPr>
+      </w:pPr>
+      <w:r>
+        <w:rPr>
+          <w:rFonts w:ascii="Consolas" w:eastAsia="Times New Roman" w:hAnsi="Consolas" w:cs="Times New Roman"/>
+          <w:sz w:val="21"/>
+          <w:szCs w:val="21"/>
+          <w:lang w:eastAsia="ja-JP"/>
+        </w:rPr>
+        <w:t>    "redux": "^4.2.1",</w:t>
+      </w:r>
+    </w:p>
+    <w:p>
+      <w:pPr>
+        <w:spacing w:after="0" w:line="285" w:lineRule="atLeast"/>
+        <w:rPr>
+          <w:rFonts w:ascii="Consolas" w:eastAsia="Times New Roman" w:hAnsi="Consolas" w:cs="Times New Roman"/>
+          <w:sz w:val="21"/>
+          <w:szCs w:val="21"/>
+          <w:lang w:eastAsia="ja-JP"/>
+        </w:rPr>
+      </w:pPr>
+      <w:r>
+        <w:rPr>
+          <w:rFonts w:ascii="Consolas" w:eastAsia="Times New Roman" w:hAnsi="Consolas" w:cs="Times New Roman"/>
+          <w:sz w:val="21"/>
+          <w:szCs w:val="21"/>
+          <w:lang w:eastAsia="ja-JP"/>
+        </w:rPr>
+        <w:t>    "</w:t>
+      </w:r>
+      <w:proofErr w:type="gramStart"/>
+      <w:r>
+        <w:rPr>
+          <w:rFonts w:ascii="Consolas" w:eastAsia="Times New Roman" w:hAnsi="Consolas" w:cs="Times New Roman"/>
+          <w:sz w:val="21"/>
+          <w:szCs w:val="21"/>
+          <w:lang w:eastAsia="ja-JP"/>
+        </w:rPr>
+        <w:t>redux</w:t>
+      </w:r>
+      <w:proofErr w:type="gramEnd"/>
+      <w:r>
+        <w:rPr>
+          <w:rFonts w:ascii="Consolas" w:eastAsia="Times New Roman" w:hAnsi="Consolas" w:cs="Times New Roman"/>
+          <w:sz w:val="21"/>
+          <w:szCs w:val="21"/>
+          <w:lang w:eastAsia="ja-JP"/>
+        </w:rPr>
+        <w:t>-</w:t>
+      </w:r>
       <w:proofErr w:type="spellStart"/>
       <w:r>
         <w:rPr>
@@ -1162,7 +2947,7 @@
           <w:szCs w:val="21"/>
           <w:lang w:eastAsia="ja-JP"/>
         </w:rPr>
-        <w:t>uuid</w:t>
+        <w:t>devtools</w:t>
       </w:r>
       <w:proofErr w:type="spellEnd"/>
       <w:r>
@@ -1172,7 +2957,7 @@
           <w:szCs w:val="21"/>
           <w:lang w:eastAsia="ja-JP"/>
         </w:rPr>
-        <w:t>": "^9.0.0"</w:t>
+        <w:t>-extension": "^2.13.9",</w:t>
       </w:r>
     </w:p>
     <w:p>
@@ -1185,79 +2970,26 @@
           <w:lang w:eastAsia="ja-JP"/>
         </w:rPr>
       </w:pPr>
-    </w:p>
-    <w:p>
-      <w:r>
-        <w:t xml:space="preserve">The </w:t>
-      </w:r>
-      <w:r>
-        <w:t>F</w:t>
-      </w:r>
-      <w:r>
-        <w:t xml:space="preserve">ront end </w:t>
-      </w:r>
-      <w:proofErr w:type="spellStart"/>
-      <w:r>
-        <w:t>Package.json</w:t>
-      </w:r>
-      <w:r>
-        <w:t>’s</w:t>
-      </w:r>
-      <w:proofErr w:type="spellEnd"/>
-      <w:r>
-        <w:t xml:space="preserve"> dependencies are as follows:</w:t>
-      </w:r>
-    </w:p>
-    <w:p>
-      <w:pPr>
-        <w:spacing w:after="0" w:line="285" w:lineRule="atLeast"/>
-        <w:rPr>
-          <w:rFonts w:ascii="Consolas" w:eastAsia="Times New Roman" w:hAnsi="Consolas" w:cs="Times New Roman"/>
-          <w:sz w:val="21"/>
-          <w:szCs w:val="21"/>
-          <w:lang w:eastAsia="ja-JP"/>
-        </w:rPr>
-      </w:pPr>
-      <w:r>
-        <w:rPr>
-          <w:rFonts w:ascii="Consolas" w:eastAsia="Times New Roman" w:hAnsi="Consolas" w:cs="Times New Roman"/>
-          <w:sz w:val="21"/>
-          <w:szCs w:val="21"/>
-          <w:lang w:eastAsia="ja-JP"/>
-        </w:rPr>
-        <w:t>"@</w:t>
-      </w:r>
-      <w:proofErr w:type="spellStart"/>
-      <w:r>
-        <w:rPr>
-          <w:rFonts w:ascii="Consolas" w:eastAsia="Times New Roman" w:hAnsi="Consolas" w:cs="Times New Roman"/>
-          <w:sz w:val="21"/>
-          <w:szCs w:val="21"/>
-          <w:lang w:eastAsia="ja-JP"/>
-        </w:rPr>
-        <w:t>fortawesome</w:t>
-      </w:r>
-      <w:proofErr w:type="spellEnd"/>
-      <w:r>
-        <w:rPr>
-          <w:rFonts w:ascii="Consolas" w:eastAsia="Times New Roman" w:hAnsi="Consolas" w:cs="Times New Roman"/>
-          <w:sz w:val="21"/>
-          <w:szCs w:val="21"/>
-          <w:lang w:eastAsia="ja-JP"/>
-        </w:rPr>
-        <w:t>/</w:t>
-      </w:r>
-      <w:proofErr w:type="spellStart"/>
-      <w:r>
-        <w:rPr>
-          <w:rFonts w:ascii="Consolas" w:eastAsia="Times New Roman" w:hAnsi="Consolas" w:cs="Times New Roman"/>
-          <w:sz w:val="21"/>
-          <w:szCs w:val="21"/>
-          <w:lang w:eastAsia="ja-JP"/>
-        </w:rPr>
-        <w:t>fontawesome</w:t>
-      </w:r>
-      <w:proofErr w:type="spellEnd"/>
+      <w:r>
+        <w:rPr>
+          <w:rFonts w:ascii="Consolas" w:eastAsia="Times New Roman" w:hAnsi="Consolas" w:cs="Times New Roman"/>
+          <w:sz w:val="21"/>
+          <w:szCs w:val="21"/>
+          <w:lang w:eastAsia="ja-JP"/>
+        </w:rPr>
+        <w:t>    "</w:t>
+      </w:r>
+      <w:proofErr w:type="gramStart"/>
+      <w:r>
+        <w:rPr>
+          <w:rFonts w:ascii="Consolas" w:eastAsia="Times New Roman" w:hAnsi="Consolas" w:cs="Times New Roman"/>
+          <w:sz w:val="21"/>
+          <w:szCs w:val="21"/>
+          <w:lang w:eastAsia="ja-JP"/>
+        </w:rPr>
+        <w:t>redux</w:t>
+      </w:r>
+      <w:proofErr w:type="gramEnd"/>
       <w:r>
         <w:rPr>
           <w:rFonts w:ascii="Consolas" w:eastAsia="Times New Roman" w:hAnsi="Consolas" w:cs="Times New Roman"/>
@@ -1266,787 +2998,6 @@
           <w:lang w:eastAsia="ja-JP"/>
         </w:rPr>
         <w:t>-</w:t>
-      </w:r>
-      <w:proofErr w:type="spellStart"/>
-      <w:r>
-        <w:rPr>
-          <w:rFonts w:ascii="Consolas" w:eastAsia="Times New Roman" w:hAnsi="Consolas" w:cs="Times New Roman"/>
-          <w:sz w:val="21"/>
-          <w:szCs w:val="21"/>
-          <w:lang w:eastAsia="ja-JP"/>
-        </w:rPr>
-        <w:t>svg</w:t>
-      </w:r>
-      <w:proofErr w:type="spellEnd"/>
-      <w:r>
-        <w:rPr>
-          <w:rFonts w:ascii="Consolas" w:eastAsia="Times New Roman" w:hAnsi="Consolas" w:cs="Times New Roman"/>
-          <w:sz w:val="21"/>
-          <w:szCs w:val="21"/>
-          <w:lang w:eastAsia="ja-JP"/>
-        </w:rPr>
-        <w:t>-core": "^6.4.0",</w:t>
-      </w:r>
-    </w:p>
-    <w:p>
-      <w:pPr>
-        <w:spacing w:after="0" w:line="285" w:lineRule="atLeast"/>
-        <w:rPr>
-          <w:rFonts w:ascii="Consolas" w:eastAsia="Times New Roman" w:hAnsi="Consolas" w:cs="Times New Roman"/>
-          <w:sz w:val="21"/>
-          <w:szCs w:val="21"/>
-          <w:lang w:eastAsia="ja-JP"/>
-        </w:rPr>
-      </w:pPr>
-      <w:r>
-        <w:rPr>
-          <w:rFonts w:ascii="Consolas" w:eastAsia="Times New Roman" w:hAnsi="Consolas" w:cs="Times New Roman"/>
-          <w:sz w:val="21"/>
-          <w:szCs w:val="21"/>
-          <w:lang w:eastAsia="ja-JP"/>
-        </w:rPr>
-        <w:t>    "@</w:t>
-      </w:r>
-      <w:proofErr w:type="spellStart"/>
-      <w:r>
-        <w:rPr>
-          <w:rFonts w:ascii="Consolas" w:eastAsia="Times New Roman" w:hAnsi="Consolas" w:cs="Times New Roman"/>
-          <w:sz w:val="21"/>
-          <w:szCs w:val="21"/>
-          <w:lang w:eastAsia="ja-JP"/>
-        </w:rPr>
-        <w:t>fortawesome</w:t>
-      </w:r>
-      <w:proofErr w:type="spellEnd"/>
-      <w:r>
-        <w:rPr>
-          <w:rFonts w:ascii="Consolas" w:eastAsia="Times New Roman" w:hAnsi="Consolas" w:cs="Times New Roman"/>
-          <w:sz w:val="21"/>
-          <w:szCs w:val="21"/>
-          <w:lang w:eastAsia="ja-JP"/>
-        </w:rPr>
-        <w:t>/free-regular-</w:t>
-      </w:r>
-      <w:proofErr w:type="spellStart"/>
-      <w:r>
-        <w:rPr>
-          <w:rFonts w:ascii="Consolas" w:eastAsia="Times New Roman" w:hAnsi="Consolas" w:cs="Times New Roman"/>
-          <w:sz w:val="21"/>
-          <w:szCs w:val="21"/>
-          <w:lang w:eastAsia="ja-JP"/>
-        </w:rPr>
-        <w:t>svg</w:t>
-      </w:r>
-      <w:proofErr w:type="spellEnd"/>
-      <w:r>
-        <w:rPr>
-          <w:rFonts w:ascii="Consolas" w:eastAsia="Times New Roman" w:hAnsi="Consolas" w:cs="Times New Roman"/>
-          <w:sz w:val="21"/>
-          <w:szCs w:val="21"/>
-          <w:lang w:eastAsia="ja-JP"/>
-        </w:rPr>
-        <w:t>-icons": "^6.4.0",</w:t>
-      </w:r>
-    </w:p>
-    <w:p>
-      <w:pPr>
-        <w:spacing w:after="0" w:line="285" w:lineRule="atLeast"/>
-        <w:rPr>
-          <w:rFonts w:ascii="Consolas" w:eastAsia="Times New Roman" w:hAnsi="Consolas" w:cs="Times New Roman"/>
-          <w:sz w:val="21"/>
-          <w:szCs w:val="21"/>
-          <w:lang w:eastAsia="ja-JP"/>
-        </w:rPr>
-      </w:pPr>
-      <w:r>
-        <w:rPr>
-          <w:rFonts w:ascii="Consolas" w:eastAsia="Times New Roman" w:hAnsi="Consolas" w:cs="Times New Roman"/>
-          <w:sz w:val="21"/>
-          <w:szCs w:val="21"/>
-          <w:lang w:eastAsia="ja-JP"/>
-        </w:rPr>
-        <w:t>    "@</w:t>
-      </w:r>
-      <w:proofErr w:type="spellStart"/>
-      <w:r>
-        <w:rPr>
-          <w:rFonts w:ascii="Consolas" w:eastAsia="Times New Roman" w:hAnsi="Consolas" w:cs="Times New Roman"/>
-          <w:sz w:val="21"/>
-          <w:szCs w:val="21"/>
-          <w:lang w:eastAsia="ja-JP"/>
-        </w:rPr>
-        <w:t>fortawesome</w:t>
-      </w:r>
-      <w:proofErr w:type="spellEnd"/>
-      <w:r>
-        <w:rPr>
-          <w:rFonts w:ascii="Consolas" w:eastAsia="Times New Roman" w:hAnsi="Consolas" w:cs="Times New Roman"/>
-          <w:sz w:val="21"/>
-          <w:szCs w:val="21"/>
-          <w:lang w:eastAsia="ja-JP"/>
-        </w:rPr>
-        <w:t>/free-solid-</w:t>
-      </w:r>
-      <w:proofErr w:type="spellStart"/>
-      <w:r>
-        <w:rPr>
-          <w:rFonts w:ascii="Consolas" w:eastAsia="Times New Roman" w:hAnsi="Consolas" w:cs="Times New Roman"/>
-          <w:sz w:val="21"/>
-          <w:szCs w:val="21"/>
-          <w:lang w:eastAsia="ja-JP"/>
-        </w:rPr>
-        <w:t>svg</w:t>
-      </w:r>
-      <w:proofErr w:type="spellEnd"/>
-      <w:r>
-        <w:rPr>
-          <w:rFonts w:ascii="Consolas" w:eastAsia="Times New Roman" w:hAnsi="Consolas" w:cs="Times New Roman"/>
-          <w:sz w:val="21"/>
-          <w:szCs w:val="21"/>
-          <w:lang w:eastAsia="ja-JP"/>
-        </w:rPr>
-        <w:t>-icons": "^6.4.0",</w:t>
-      </w:r>
-    </w:p>
-    <w:p>
-      <w:pPr>
-        <w:spacing w:after="0" w:line="285" w:lineRule="atLeast"/>
-        <w:rPr>
-          <w:rFonts w:ascii="Consolas" w:eastAsia="Times New Roman" w:hAnsi="Consolas" w:cs="Times New Roman"/>
-          <w:sz w:val="21"/>
-          <w:szCs w:val="21"/>
-          <w:lang w:eastAsia="ja-JP"/>
-        </w:rPr>
-      </w:pPr>
-      <w:r>
-        <w:rPr>
-          <w:rFonts w:ascii="Consolas" w:eastAsia="Times New Roman" w:hAnsi="Consolas" w:cs="Times New Roman"/>
-          <w:sz w:val="21"/>
-          <w:szCs w:val="21"/>
-          <w:lang w:eastAsia="ja-JP"/>
-        </w:rPr>
-        <w:t>    "@</w:t>
-      </w:r>
-      <w:proofErr w:type="spellStart"/>
-      <w:r>
-        <w:rPr>
-          <w:rFonts w:ascii="Consolas" w:eastAsia="Times New Roman" w:hAnsi="Consolas" w:cs="Times New Roman"/>
-          <w:sz w:val="21"/>
-          <w:szCs w:val="21"/>
-          <w:lang w:eastAsia="ja-JP"/>
-        </w:rPr>
-        <w:t>fortawesome</w:t>
-      </w:r>
-      <w:proofErr w:type="spellEnd"/>
-      <w:r>
-        <w:rPr>
-          <w:rFonts w:ascii="Consolas" w:eastAsia="Times New Roman" w:hAnsi="Consolas" w:cs="Times New Roman"/>
-          <w:sz w:val="21"/>
-          <w:szCs w:val="21"/>
-          <w:lang w:eastAsia="ja-JP"/>
-        </w:rPr>
-        <w:t>/react-</w:t>
-      </w:r>
-      <w:proofErr w:type="spellStart"/>
-      <w:r>
-        <w:rPr>
-          <w:rFonts w:ascii="Consolas" w:eastAsia="Times New Roman" w:hAnsi="Consolas" w:cs="Times New Roman"/>
-          <w:sz w:val="21"/>
-          <w:szCs w:val="21"/>
-          <w:lang w:eastAsia="ja-JP"/>
-        </w:rPr>
-        <w:t>fontawesome</w:t>
-      </w:r>
-      <w:proofErr w:type="spellEnd"/>
-      <w:r>
-        <w:rPr>
-          <w:rFonts w:ascii="Consolas" w:eastAsia="Times New Roman" w:hAnsi="Consolas" w:cs="Times New Roman"/>
-          <w:sz w:val="21"/>
-          <w:szCs w:val="21"/>
-          <w:lang w:eastAsia="ja-JP"/>
-        </w:rPr>
-        <w:t>": "^0.2.0",</w:t>
-      </w:r>
-    </w:p>
-    <w:p>
-      <w:pPr>
-        <w:spacing w:after="0" w:line="285" w:lineRule="atLeast"/>
-        <w:rPr>
-          <w:rFonts w:ascii="Consolas" w:eastAsia="Times New Roman" w:hAnsi="Consolas" w:cs="Times New Roman"/>
-          <w:sz w:val="21"/>
-          <w:szCs w:val="21"/>
-          <w:lang w:eastAsia="ja-JP"/>
-        </w:rPr>
-      </w:pPr>
-      <w:r>
-        <w:rPr>
-          <w:rFonts w:ascii="Consolas" w:eastAsia="Times New Roman" w:hAnsi="Consolas" w:cs="Times New Roman"/>
-          <w:sz w:val="21"/>
-          <w:szCs w:val="21"/>
-          <w:lang w:eastAsia="ja-JP"/>
-        </w:rPr>
-        <w:t>    "@</w:t>
-      </w:r>
-      <w:proofErr w:type="spellStart"/>
-      <w:r>
-        <w:rPr>
-          <w:rFonts w:ascii="Consolas" w:eastAsia="Times New Roman" w:hAnsi="Consolas" w:cs="Times New Roman"/>
-          <w:sz w:val="21"/>
-          <w:szCs w:val="21"/>
-          <w:lang w:eastAsia="ja-JP"/>
-        </w:rPr>
-        <w:t>paypal</w:t>
-      </w:r>
-      <w:proofErr w:type="spellEnd"/>
-      <w:r>
-        <w:rPr>
-          <w:rFonts w:ascii="Consolas" w:eastAsia="Times New Roman" w:hAnsi="Consolas" w:cs="Times New Roman"/>
-          <w:sz w:val="21"/>
-          <w:szCs w:val="21"/>
-          <w:lang w:eastAsia="ja-JP"/>
-        </w:rPr>
-        <w:t>/react-</w:t>
-      </w:r>
-      <w:proofErr w:type="spellStart"/>
-      <w:r>
-        <w:rPr>
-          <w:rFonts w:ascii="Consolas" w:eastAsia="Times New Roman" w:hAnsi="Consolas" w:cs="Times New Roman"/>
-          <w:sz w:val="21"/>
-          <w:szCs w:val="21"/>
-          <w:lang w:eastAsia="ja-JP"/>
-        </w:rPr>
-        <w:t>paypal</w:t>
-      </w:r>
-      <w:proofErr w:type="spellEnd"/>
-      <w:r>
-        <w:rPr>
-          <w:rFonts w:ascii="Consolas" w:eastAsia="Times New Roman" w:hAnsi="Consolas" w:cs="Times New Roman"/>
-          <w:sz w:val="21"/>
-          <w:szCs w:val="21"/>
-          <w:lang w:eastAsia="ja-JP"/>
-        </w:rPr>
-        <w:t>-</w:t>
-      </w:r>
-      <w:proofErr w:type="spellStart"/>
-      <w:r>
-        <w:rPr>
-          <w:rFonts w:ascii="Consolas" w:eastAsia="Times New Roman" w:hAnsi="Consolas" w:cs="Times New Roman"/>
-          <w:sz w:val="21"/>
-          <w:szCs w:val="21"/>
-          <w:lang w:eastAsia="ja-JP"/>
-        </w:rPr>
-        <w:t>js</w:t>
-      </w:r>
-      <w:proofErr w:type="spellEnd"/>
-      <w:r>
-        <w:rPr>
-          <w:rFonts w:ascii="Consolas" w:eastAsia="Times New Roman" w:hAnsi="Consolas" w:cs="Times New Roman"/>
-          <w:sz w:val="21"/>
-          <w:szCs w:val="21"/>
-          <w:lang w:eastAsia="ja-JP"/>
-        </w:rPr>
-        <w:t>": "^7.8.3",</w:t>
-      </w:r>
-    </w:p>
-    <w:p>
-      <w:pPr>
-        <w:spacing w:after="0" w:line="285" w:lineRule="atLeast"/>
-        <w:rPr>
-          <w:rFonts w:ascii="Consolas" w:eastAsia="Times New Roman" w:hAnsi="Consolas" w:cs="Times New Roman"/>
-          <w:sz w:val="21"/>
-          <w:szCs w:val="21"/>
-          <w:lang w:eastAsia="ja-JP"/>
-        </w:rPr>
-      </w:pPr>
-      <w:r>
-        <w:rPr>
-          <w:rFonts w:ascii="Consolas" w:eastAsia="Times New Roman" w:hAnsi="Consolas" w:cs="Times New Roman"/>
-          <w:sz w:val="21"/>
-          <w:szCs w:val="21"/>
-          <w:lang w:eastAsia="ja-JP"/>
-        </w:rPr>
-        <w:lastRenderedPageBreak/>
-        <w:t>    "@</w:t>
-      </w:r>
-      <w:proofErr w:type="spellStart"/>
-      <w:r>
-        <w:rPr>
-          <w:rFonts w:ascii="Consolas" w:eastAsia="Times New Roman" w:hAnsi="Consolas" w:cs="Times New Roman"/>
-          <w:sz w:val="21"/>
-          <w:szCs w:val="21"/>
-          <w:lang w:eastAsia="ja-JP"/>
-        </w:rPr>
-        <w:t>reduxjs</w:t>
-      </w:r>
-      <w:proofErr w:type="spellEnd"/>
-      <w:r>
-        <w:rPr>
-          <w:rFonts w:ascii="Consolas" w:eastAsia="Times New Roman" w:hAnsi="Consolas" w:cs="Times New Roman"/>
-          <w:sz w:val="21"/>
-          <w:szCs w:val="21"/>
-          <w:lang w:eastAsia="ja-JP"/>
-        </w:rPr>
-        <w:t>/toolkit": "^1.9.3",</w:t>
-      </w:r>
-    </w:p>
-    <w:p>
-      <w:pPr>
-        <w:spacing w:after="0" w:line="285" w:lineRule="atLeast"/>
-        <w:rPr>
-          <w:rFonts w:ascii="Consolas" w:eastAsia="Times New Roman" w:hAnsi="Consolas" w:cs="Times New Roman"/>
-          <w:sz w:val="21"/>
-          <w:szCs w:val="21"/>
-          <w:lang w:eastAsia="ja-JP"/>
-        </w:rPr>
-      </w:pPr>
-      <w:r>
-        <w:rPr>
-          <w:rFonts w:ascii="Consolas" w:eastAsia="Times New Roman" w:hAnsi="Consolas" w:cs="Times New Roman"/>
-          <w:sz w:val="21"/>
-          <w:szCs w:val="21"/>
-          <w:lang w:eastAsia="ja-JP"/>
-        </w:rPr>
-        <w:t>    "@testing-library/jest-</w:t>
-      </w:r>
-      <w:proofErr w:type="spellStart"/>
-      <w:r>
-        <w:rPr>
-          <w:rFonts w:ascii="Consolas" w:eastAsia="Times New Roman" w:hAnsi="Consolas" w:cs="Times New Roman"/>
-          <w:sz w:val="21"/>
-          <w:szCs w:val="21"/>
-          <w:lang w:eastAsia="ja-JP"/>
-        </w:rPr>
-        <w:t>dom</w:t>
-      </w:r>
-      <w:proofErr w:type="spellEnd"/>
-      <w:r>
-        <w:rPr>
-          <w:rFonts w:ascii="Consolas" w:eastAsia="Times New Roman" w:hAnsi="Consolas" w:cs="Times New Roman"/>
-          <w:sz w:val="21"/>
-          <w:szCs w:val="21"/>
-          <w:lang w:eastAsia="ja-JP"/>
-        </w:rPr>
-        <w:t>": "^5.16.5",</w:t>
-      </w:r>
-    </w:p>
-    <w:p>
-      <w:pPr>
-        <w:spacing w:after="0" w:line="285" w:lineRule="atLeast"/>
-        <w:rPr>
-          <w:rFonts w:ascii="Consolas" w:eastAsia="Times New Roman" w:hAnsi="Consolas" w:cs="Times New Roman"/>
-          <w:sz w:val="21"/>
-          <w:szCs w:val="21"/>
-          <w:lang w:eastAsia="ja-JP"/>
-        </w:rPr>
-      </w:pPr>
-      <w:r>
-        <w:rPr>
-          <w:rFonts w:ascii="Consolas" w:eastAsia="Times New Roman" w:hAnsi="Consolas" w:cs="Times New Roman"/>
-          <w:sz w:val="21"/>
-          <w:szCs w:val="21"/>
-          <w:lang w:eastAsia="ja-JP"/>
-        </w:rPr>
-        <w:t>    "@testing-library/react": "^13.4.0",</w:t>
-      </w:r>
-    </w:p>
-    <w:p>
-      <w:pPr>
-        <w:spacing w:after="0" w:line="285" w:lineRule="atLeast"/>
-        <w:rPr>
-          <w:rFonts w:ascii="Consolas" w:eastAsia="Times New Roman" w:hAnsi="Consolas" w:cs="Times New Roman"/>
-          <w:sz w:val="21"/>
-          <w:szCs w:val="21"/>
-          <w:lang w:eastAsia="ja-JP"/>
-        </w:rPr>
-      </w:pPr>
-      <w:r>
-        <w:rPr>
-          <w:rFonts w:ascii="Consolas" w:eastAsia="Times New Roman" w:hAnsi="Consolas" w:cs="Times New Roman"/>
-          <w:sz w:val="21"/>
-          <w:szCs w:val="21"/>
-          <w:lang w:eastAsia="ja-JP"/>
-        </w:rPr>
-        <w:t>    "@testing-library/user-event": "^13.5.0",</w:t>
-      </w:r>
-    </w:p>
-    <w:p>
-      <w:pPr>
-        <w:spacing w:after="0" w:line="285" w:lineRule="atLeast"/>
-        <w:rPr>
-          <w:rFonts w:ascii="Consolas" w:eastAsia="Times New Roman" w:hAnsi="Consolas" w:cs="Times New Roman"/>
-          <w:sz w:val="21"/>
-          <w:szCs w:val="21"/>
-          <w:lang w:eastAsia="ja-JP"/>
-        </w:rPr>
-      </w:pPr>
-      <w:r>
-        <w:rPr>
-          <w:rFonts w:ascii="Consolas" w:eastAsia="Times New Roman" w:hAnsi="Consolas" w:cs="Times New Roman"/>
-          <w:sz w:val="21"/>
-          <w:szCs w:val="21"/>
-          <w:lang w:eastAsia="ja-JP"/>
-        </w:rPr>
-        <w:t>    "</w:t>
-      </w:r>
-      <w:proofErr w:type="spellStart"/>
-      <w:r>
-        <w:rPr>
-          <w:rFonts w:ascii="Consolas" w:eastAsia="Times New Roman" w:hAnsi="Consolas" w:cs="Times New Roman"/>
-          <w:sz w:val="21"/>
-          <w:szCs w:val="21"/>
-          <w:lang w:eastAsia="ja-JP"/>
-        </w:rPr>
-        <w:t>axios</w:t>
-      </w:r>
-      <w:proofErr w:type="spellEnd"/>
-      <w:r>
-        <w:rPr>
-          <w:rFonts w:ascii="Consolas" w:eastAsia="Times New Roman" w:hAnsi="Consolas" w:cs="Times New Roman"/>
-          <w:sz w:val="21"/>
-          <w:szCs w:val="21"/>
-          <w:lang w:eastAsia="ja-JP"/>
-        </w:rPr>
-        <w:t>": "^1.3.4",</w:t>
-      </w:r>
-    </w:p>
-    <w:p>
-      <w:pPr>
-        <w:spacing w:after="0" w:line="285" w:lineRule="atLeast"/>
-        <w:rPr>
-          <w:rFonts w:ascii="Consolas" w:eastAsia="Times New Roman" w:hAnsi="Consolas" w:cs="Times New Roman"/>
-          <w:sz w:val="21"/>
-          <w:szCs w:val="21"/>
-          <w:lang w:eastAsia="ja-JP"/>
-        </w:rPr>
-      </w:pPr>
-      <w:r>
-        <w:rPr>
-          <w:rFonts w:ascii="Consolas" w:eastAsia="Times New Roman" w:hAnsi="Consolas" w:cs="Times New Roman"/>
-          <w:sz w:val="21"/>
-          <w:szCs w:val="21"/>
-          <w:lang w:eastAsia="ja-JP"/>
-        </w:rPr>
-        <w:t>    "babel-plugin-macros": "^3.1.0",</w:t>
-      </w:r>
-    </w:p>
-    <w:p>
-      <w:pPr>
-        <w:spacing w:after="0" w:line="285" w:lineRule="atLeast"/>
-        <w:rPr>
-          <w:rFonts w:ascii="Consolas" w:eastAsia="Times New Roman" w:hAnsi="Consolas" w:cs="Times New Roman"/>
-          <w:sz w:val="21"/>
-          <w:szCs w:val="21"/>
-          <w:lang w:eastAsia="ja-JP"/>
-        </w:rPr>
-      </w:pPr>
-      <w:r>
-        <w:rPr>
-          <w:rFonts w:ascii="Consolas" w:eastAsia="Times New Roman" w:hAnsi="Consolas" w:cs="Times New Roman"/>
-          <w:sz w:val="21"/>
-          <w:szCs w:val="21"/>
-          <w:lang w:eastAsia="ja-JP"/>
-        </w:rPr>
-        <w:t>    "bootstrap": "^5.2.3",</w:t>
-      </w:r>
-    </w:p>
-    <w:p>
-      <w:pPr>
-        <w:spacing w:after="0" w:line="285" w:lineRule="atLeast"/>
-        <w:rPr>
-          <w:rFonts w:ascii="Consolas" w:eastAsia="Times New Roman" w:hAnsi="Consolas" w:cs="Times New Roman"/>
-          <w:sz w:val="21"/>
-          <w:szCs w:val="21"/>
-          <w:lang w:eastAsia="ja-JP"/>
-        </w:rPr>
-      </w:pPr>
-      <w:r>
-        <w:rPr>
-          <w:rFonts w:ascii="Consolas" w:eastAsia="Times New Roman" w:hAnsi="Consolas" w:cs="Times New Roman"/>
-          <w:sz w:val="21"/>
-          <w:szCs w:val="21"/>
-          <w:lang w:eastAsia="ja-JP"/>
-        </w:rPr>
-        <w:t>    "react": "^18.2.0",</w:t>
-      </w:r>
-    </w:p>
-    <w:p>
-      <w:pPr>
-        <w:spacing w:after="0" w:line="285" w:lineRule="atLeast"/>
-        <w:rPr>
-          <w:rFonts w:ascii="Consolas" w:eastAsia="Times New Roman" w:hAnsi="Consolas" w:cs="Times New Roman"/>
-          <w:sz w:val="21"/>
-          <w:szCs w:val="21"/>
-          <w:lang w:eastAsia="ja-JP"/>
-        </w:rPr>
-      </w:pPr>
-      <w:r>
-        <w:rPr>
-          <w:rFonts w:ascii="Consolas" w:eastAsia="Times New Roman" w:hAnsi="Consolas" w:cs="Times New Roman"/>
-          <w:sz w:val="21"/>
-          <w:szCs w:val="21"/>
-          <w:lang w:eastAsia="ja-JP"/>
-        </w:rPr>
-        <w:t>    "react-bootstrap": "^2.7.2",</w:t>
-      </w:r>
-    </w:p>
-    <w:p>
-      <w:pPr>
-        <w:spacing w:after="0" w:line="285" w:lineRule="atLeast"/>
-        <w:rPr>
-          <w:rFonts w:ascii="Consolas" w:eastAsia="Times New Roman" w:hAnsi="Consolas" w:cs="Times New Roman"/>
-          <w:sz w:val="21"/>
-          <w:szCs w:val="21"/>
-          <w:lang w:eastAsia="ja-JP"/>
-        </w:rPr>
-      </w:pPr>
-      <w:r>
-        <w:rPr>
-          <w:rFonts w:ascii="Consolas" w:eastAsia="Times New Roman" w:hAnsi="Consolas" w:cs="Times New Roman"/>
-          <w:sz w:val="21"/>
-          <w:szCs w:val="21"/>
-          <w:lang w:eastAsia="ja-JP"/>
-        </w:rPr>
-        <w:t>    "react-</w:t>
-      </w:r>
-      <w:proofErr w:type="spellStart"/>
-      <w:r>
-        <w:rPr>
-          <w:rFonts w:ascii="Consolas" w:eastAsia="Times New Roman" w:hAnsi="Consolas" w:cs="Times New Roman"/>
-          <w:sz w:val="21"/>
-          <w:szCs w:val="21"/>
-          <w:lang w:eastAsia="ja-JP"/>
-        </w:rPr>
-        <w:t>dom</w:t>
-      </w:r>
-      <w:proofErr w:type="spellEnd"/>
-      <w:r>
-        <w:rPr>
-          <w:rFonts w:ascii="Consolas" w:eastAsia="Times New Roman" w:hAnsi="Consolas" w:cs="Times New Roman"/>
-          <w:sz w:val="21"/>
-          <w:szCs w:val="21"/>
-          <w:lang w:eastAsia="ja-JP"/>
-        </w:rPr>
-        <w:t>": "^18.2.0",</w:t>
-      </w:r>
-    </w:p>
-    <w:p>
-      <w:pPr>
-        <w:spacing w:after="0" w:line="285" w:lineRule="atLeast"/>
-        <w:rPr>
-          <w:rFonts w:ascii="Consolas" w:eastAsia="Times New Roman" w:hAnsi="Consolas" w:cs="Times New Roman"/>
-          <w:sz w:val="21"/>
-          <w:szCs w:val="21"/>
-          <w:lang w:eastAsia="ja-JP"/>
-        </w:rPr>
-      </w:pPr>
-      <w:r>
-        <w:rPr>
-          <w:rFonts w:ascii="Consolas" w:eastAsia="Times New Roman" w:hAnsi="Consolas" w:cs="Times New Roman"/>
-          <w:sz w:val="21"/>
-          <w:szCs w:val="21"/>
-          <w:lang w:eastAsia="ja-JP"/>
-        </w:rPr>
-        <w:t>    "react-icons": "^4.8.0",</w:t>
-      </w:r>
-    </w:p>
-    <w:p>
-      <w:pPr>
-        <w:spacing w:after="0" w:line="285" w:lineRule="atLeast"/>
-        <w:rPr>
-          <w:rFonts w:ascii="Consolas" w:eastAsia="Times New Roman" w:hAnsi="Consolas" w:cs="Times New Roman"/>
-          <w:sz w:val="21"/>
-          <w:szCs w:val="21"/>
-          <w:lang w:eastAsia="ja-JP"/>
-        </w:rPr>
-      </w:pPr>
-      <w:r>
-        <w:rPr>
-          <w:rFonts w:ascii="Consolas" w:eastAsia="Times New Roman" w:hAnsi="Consolas" w:cs="Times New Roman"/>
-          <w:sz w:val="21"/>
-          <w:szCs w:val="21"/>
-          <w:lang w:eastAsia="ja-JP"/>
-        </w:rPr>
-        <w:t>    "react-redux": "^7.2.9",</w:t>
-      </w:r>
-    </w:p>
-    <w:p>
-      <w:pPr>
-        <w:spacing w:after="0" w:line="285" w:lineRule="atLeast"/>
-        <w:rPr>
-          <w:rFonts w:ascii="Consolas" w:eastAsia="Times New Roman" w:hAnsi="Consolas" w:cs="Times New Roman"/>
-          <w:sz w:val="21"/>
-          <w:szCs w:val="21"/>
-          <w:lang w:eastAsia="ja-JP"/>
-        </w:rPr>
-      </w:pPr>
-      <w:r>
-        <w:rPr>
-          <w:rFonts w:ascii="Consolas" w:eastAsia="Times New Roman" w:hAnsi="Consolas" w:cs="Times New Roman"/>
-          <w:sz w:val="21"/>
-          <w:szCs w:val="21"/>
-          <w:lang w:eastAsia="ja-JP"/>
-        </w:rPr>
-        <w:t>    "react-responsive-carousel": "^3.2.23",</w:t>
-      </w:r>
-    </w:p>
-    <w:p>
-      <w:pPr>
-        <w:spacing w:after="0" w:line="285" w:lineRule="atLeast"/>
-        <w:rPr>
-          <w:rFonts w:ascii="Consolas" w:eastAsia="Times New Roman" w:hAnsi="Consolas" w:cs="Times New Roman"/>
-          <w:sz w:val="21"/>
-          <w:szCs w:val="21"/>
-          <w:lang w:eastAsia="ja-JP"/>
-        </w:rPr>
-      </w:pPr>
-      <w:r>
-        <w:rPr>
-          <w:rFonts w:ascii="Consolas" w:eastAsia="Times New Roman" w:hAnsi="Consolas" w:cs="Times New Roman"/>
-          <w:sz w:val="21"/>
-          <w:szCs w:val="21"/>
-          <w:lang w:eastAsia="ja-JP"/>
-        </w:rPr>
-        <w:t>    "react-router-bootstrap": "^0.26.2",</w:t>
-      </w:r>
-    </w:p>
-    <w:p>
-      <w:pPr>
-        <w:spacing w:after="0" w:line="285" w:lineRule="atLeast"/>
-        <w:rPr>
-          <w:rFonts w:ascii="Consolas" w:eastAsia="Times New Roman" w:hAnsi="Consolas" w:cs="Times New Roman"/>
-          <w:sz w:val="21"/>
-          <w:szCs w:val="21"/>
-          <w:lang w:eastAsia="ja-JP"/>
-        </w:rPr>
-      </w:pPr>
-      <w:r>
-        <w:rPr>
-          <w:rFonts w:ascii="Consolas" w:eastAsia="Times New Roman" w:hAnsi="Consolas" w:cs="Times New Roman"/>
-          <w:sz w:val="21"/>
-          <w:szCs w:val="21"/>
-          <w:lang w:eastAsia="ja-JP"/>
-        </w:rPr>
-        <w:t>    "react-router-</w:t>
-      </w:r>
-      <w:proofErr w:type="spellStart"/>
-      <w:r>
-        <w:rPr>
-          <w:rFonts w:ascii="Consolas" w:eastAsia="Times New Roman" w:hAnsi="Consolas" w:cs="Times New Roman"/>
-          <w:sz w:val="21"/>
-          <w:szCs w:val="21"/>
-          <w:lang w:eastAsia="ja-JP"/>
-        </w:rPr>
-        <w:t>dom</w:t>
-      </w:r>
-      <w:proofErr w:type="spellEnd"/>
-      <w:r>
-        <w:rPr>
-          <w:rFonts w:ascii="Consolas" w:eastAsia="Times New Roman" w:hAnsi="Consolas" w:cs="Times New Roman"/>
-          <w:sz w:val="21"/>
-          <w:szCs w:val="21"/>
-          <w:lang w:eastAsia="ja-JP"/>
-        </w:rPr>
-        <w:t>": "^6.8.1",</w:t>
-      </w:r>
-    </w:p>
-    <w:p>
-      <w:pPr>
-        <w:spacing w:after="0" w:line="285" w:lineRule="atLeast"/>
-        <w:rPr>
-          <w:rFonts w:ascii="Consolas" w:eastAsia="Times New Roman" w:hAnsi="Consolas" w:cs="Times New Roman"/>
-          <w:sz w:val="21"/>
-          <w:szCs w:val="21"/>
-          <w:lang w:eastAsia="ja-JP"/>
-        </w:rPr>
-      </w:pPr>
-      <w:r>
-        <w:rPr>
-          <w:rFonts w:ascii="Consolas" w:eastAsia="Times New Roman" w:hAnsi="Consolas" w:cs="Times New Roman"/>
-          <w:sz w:val="21"/>
-          <w:szCs w:val="21"/>
-          <w:lang w:eastAsia="ja-JP"/>
-        </w:rPr>
-        <w:t>    "react-scripts": "5.0.1",</w:t>
-      </w:r>
-    </w:p>
-    <w:p>
-      <w:pPr>
-        <w:spacing w:after="0" w:line="285" w:lineRule="atLeast"/>
-        <w:rPr>
-          <w:rFonts w:ascii="Consolas" w:eastAsia="Times New Roman" w:hAnsi="Consolas" w:cs="Times New Roman"/>
-          <w:sz w:val="21"/>
-          <w:szCs w:val="21"/>
-          <w:lang w:eastAsia="ja-JP"/>
-        </w:rPr>
-      </w:pPr>
-      <w:r>
-        <w:rPr>
-          <w:rFonts w:ascii="Consolas" w:eastAsia="Times New Roman" w:hAnsi="Consolas" w:cs="Times New Roman"/>
-          <w:sz w:val="21"/>
-          <w:szCs w:val="21"/>
-          <w:lang w:eastAsia="ja-JP"/>
-        </w:rPr>
-        <w:t>    "redux": "^4.2.1",</w:t>
-      </w:r>
-    </w:p>
-    <w:p>
-      <w:pPr>
-        <w:spacing w:after="0" w:line="285" w:lineRule="atLeast"/>
-        <w:rPr>
-          <w:rFonts w:ascii="Consolas" w:eastAsia="Times New Roman" w:hAnsi="Consolas" w:cs="Times New Roman"/>
-          <w:sz w:val="21"/>
-          <w:szCs w:val="21"/>
-          <w:lang w:eastAsia="ja-JP"/>
-        </w:rPr>
-      </w:pPr>
-      <w:r>
-        <w:rPr>
-          <w:rFonts w:ascii="Consolas" w:eastAsia="Times New Roman" w:hAnsi="Consolas" w:cs="Times New Roman"/>
-          <w:sz w:val="21"/>
-          <w:szCs w:val="21"/>
-          <w:lang w:eastAsia="ja-JP"/>
-        </w:rPr>
-        <w:t>    "redux-</w:t>
-      </w:r>
-      <w:proofErr w:type="spellStart"/>
-      <w:r>
-        <w:rPr>
-          <w:rFonts w:ascii="Consolas" w:eastAsia="Times New Roman" w:hAnsi="Consolas" w:cs="Times New Roman"/>
-          <w:sz w:val="21"/>
-          <w:szCs w:val="21"/>
-          <w:lang w:eastAsia="ja-JP"/>
-        </w:rPr>
-        <w:t>devtools</w:t>
-      </w:r>
-      <w:proofErr w:type="spellEnd"/>
-      <w:r>
-        <w:rPr>
-          <w:rFonts w:ascii="Consolas" w:eastAsia="Times New Roman" w:hAnsi="Consolas" w:cs="Times New Roman"/>
-          <w:sz w:val="21"/>
-          <w:szCs w:val="21"/>
-          <w:lang w:eastAsia="ja-JP"/>
-        </w:rPr>
-        <w:t>-extension": "^2.13.9",</w:t>
-      </w:r>
-    </w:p>
-    <w:p>
-      <w:pPr>
-        <w:spacing w:after="0" w:line="285" w:lineRule="atLeast"/>
-        <w:rPr>
-          <w:rFonts w:ascii="Consolas" w:eastAsia="Times New Roman" w:hAnsi="Consolas" w:cs="Times New Roman"/>
-          <w:sz w:val="21"/>
-          <w:szCs w:val="21"/>
-          <w:lang w:eastAsia="ja-JP"/>
-        </w:rPr>
-      </w:pPr>
-      <w:r>
-        <w:rPr>
-          <w:rFonts w:ascii="Consolas" w:eastAsia="Times New Roman" w:hAnsi="Consolas" w:cs="Times New Roman"/>
-          <w:sz w:val="21"/>
-          <w:szCs w:val="21"/>
-          <w:lang w:eastAsia="ja-JP"/>
-        </w:rPr>
-        <w:t>    "redux-</w:t>
       </w:r>
       <w:proofErr w:type="spellStart"/>
       <w:r>
@@ -2494,6 +3445,118 @@
     </w:lvl>
   </w:abstractNum>
   <w:abstractNum w:abstractNumId="4" w15:restartNumberingAfterBreak="0">
+    <w:nsid w:val="3E951BB8"/>
+    <w:multiLevelType w:val="hybridMultilevel"/>
+    <w:tmpl w:val="F56E16A6"/>
+    <w:lvl w:ilvl="0" w:tplc="246A7DC2">
+      <w:numFmt w:val="bullet"/>
+      <w:lvlText w:val=""/>
+      <w:lvlJc w:val="left"/>
+      <w:pPr>
+        <w:ind w:left="720" w:hanging="360"/>
+      </w:pPr>
+      <w:rPr>
+        <w:rFonts w:ascii="Symbol" w:eastAsiaTheme="minorHAnsi" w:hAnsi="Symbol" w:cstheme="minorHAnsi" w:hint="default"/>
+      </w:rPr>
+    </w:lvl>
+    <w:lvl w:ilvl="1" w:tplc="04090003" w:tentative="1">
+      <w:start w:val="1"/>
+      <w:numFmt w:val="bullet"/>
+      <w:lvlText w:val="o"/>
+      <w:lvlJc w:val="left"/>
+      <w:pPr>
+        <w:ind w:left="1440" w:hanging="360"/>
+      </w:pPr>
+      <w:rPr>
+        <w:rFonts w:ascii="Courier New" w:hAnsi="Courier New" w:cs="Courier New" w:hint="default"/>
+      </w:rPr>
+    </w:lvl>
+    <w:lvl w:ilvl="2" w:tplc="04090005" w:tentative="1">
+      <w:start w:val="1"/>
+      <w:numFmt w:val="bullet"/>
+      <w:lvlText w:val=""/>
+      <w:lvlJc w:val="left"/>
+      <w:pPr>
+        <w:ind w:left="2160" w:hanging="360"/>
+      </w:pPr>
+      <w:rPr>
+        <w:rFonts w:ascii="Wingdings" w:hAnsi="Wingdings" w:hint="default"/>
+      </w:rPr>
+    </w:lvl>
+    <w:lvl w:ilvl="3" w:tplc="04090001" w:tentative="1">
+      <w:start w:val="1"/>
+      <w:numFmt w:val="bullet"/>
+      <w:lvlText w:val=""/>
+      <w:lvlJc w:val="left"/>
+      <w:pPr>
+        <w:ind w:left="2880" w:hanging="360"/>
+      </w:pPr>
+      <w:rPr>
+        <w:rFonts w:ascii="Symbol" w:hAnsi="Symbol" w:hint="default"/>
+      </w:rPr>
+    </w:lvl>
+    <w:lvl w:ilvl="4" w:tplc="04090003" w:tentative="1">
+      <w:start w:val="1"/>
+      <w:numFmt w:val="bullet"/>
+      <w:lvlText w:val="o"/>
+      <w:lvlJc w:val="left"/>
+      <w:pPr>
+        <w:ind w:left="3600" w:hanging="360"/>
+      </w:pPr>
+      <w:rPr>
+        <w:rFonts w:ascii="Courier New" w:hAnsi="Courier New" w:cs="Courier New" w:hint="default"/>
+      </w:rPr>
+    </w:lvl>
+    <w:lvl w:ilvl="5" w:tplc="04090005" w:tentative="1">
+      <w:start w:val="1"/>
+      <w:numFmt w:val="bullet"/>
+      <w:lvlText w:val=""/>
+      <w:lvlJc w:val="left"/>
+      <w:pPr>
+        <w:ind w:left="4320" w:hanging="360"/>
+      </w:pPr>
+      <w:rPr>
+        <w:rFonts w:ascii="Wingdings" w:hAnsi="Wingdings" w:hint="default"/>
+      </w:rPr>
+    </w:lvl>
+    <w:lvl w:ilvl="6" w:tplc="04090001" w:tentative="1">
+      <w:start w:val="1"/>
+      <w:numFmt w:val="bullet"/>
+      <w:lvlText w:val=""/>
+      <w:lvlJc w:val="left"/>
+      <w:pPr>
+        <w:ind w:left="5040" w:hanging="360"/>
+      </w:pPr>
+      <w:rPr>
+        <w:rFonts w:ascii="Symbol" w:hAnsi="Symbol" w:hint="default"/>
+      </w:rPr>
+    </w:lvl>
+    <w:lvl w:ilvl="7" w:tplc="04090003" w:tentative="1">
+      <w:start w:val="1"/>
+      <w:numFmt w:val="bullet"/>
+      <w:lvlText w:val="o"/>
+      <w:lvlJc w:val="left"/>
+      <w:pPr>
+        <w:ind w:left="5760" w:hanging="360"/>
+      </w:pPr>
+      <w:rPr>
+        <w:rFonts w:ascii="Courier New" w:hAnsi="Courier New" w:cs="Courier New" w:hint="default"/>
+      </w:rPr>
+    </w:lvl>
+    <w:lvl w:ilvl="8" w:tplc="04090005" w:tentative="1">
+      <w:start w:val="1"/>
+      <w:numFmt w:val="bullet"/>
+      <w:lvlText w:val=""/>
+      <w:lvlJc w:val="left"/>
+      <w:pPr>
+        <w:ind w:left="6480" w:hanging="360"/>
+      </w:pPr>
+      <w:rPr>
+        <w:rFonts w:ascii="Wingdings" w:hAnsi="Wingdings" w:hint="default"/>
+      </w:rPr>
+    </w:lvl>
+  </w:abstractNum>
+  <w:abstractNum w:abstractNumId="5" w15:restartNumberingAfterBreak="0">
     <w:nsid w:val="4835541F"/>
     <w:multiLevelType w:val="hybridMultilevel"/>
     <w:tmpl w:val="4DB4702A"/>
@@ -2582,7 +3645,119 @@
       </w:pPr>
     </w:lvl>
   </w:abstractNum>
-  <w:abstractNum w:abstractNumId="5" w15:restartNumberingAfterBreak="0">
+  <w:abstractNum w:abstractNumId="6" w15:restartNumberingAfterBreak="0">
+    <w:nsid w:val="524F6828"/>
+    <w:multiLevelType w:val="hybridMultilevel"/>
+    <w:tmpl w:val="23A82C70"/>
+    <w:lvl w:ilvl="0" w:tplc="5A04CE7C">
+      <w:numFmt w:val="bullet"/>
+      <w:lvlText w:val=""/>
+      <w:lvlJc w:val="left"/>
+      <w:pPr>
+        <w:ind w:left="1080" w:hanging="360"/>
+      </w:pPr>
+      <w:rPr>
+        <w:rFonts w:ascii="Symbol" w:eastAsiaTheme="minorHAnsi" w:hAnsi="Symbol" w:cstheme="minorHAnsi" w:hint="default"/>
+      </w:rPr>
+    </w:lvl>
+    <w:lvl w:ilvl="1" w:tplc="04090003" w:tentative="1">
+      <w:start w:val="1"/>
+      <w:numFmt w:val="bullet"/>
+      <w:lvlText w:val="o"/>
+      <w:lvlJc w:val="left"/>
+      <w:pPr>
+        <w:ind w:left="1800" w:hanging="360"/>
+      </w:pPr>
+      <w:rPr>
+        <w:rFonts w:ascii="Courier New" w:hAnsi="Courier New" w:cs="Courier New" w:hint="default"/>
+      </w:rPr>
+    </w:lvl>
+    <w:lvl w:ilvl="2" w:tplc="04090005" w:tentative="1">
+      <w:start w:val="1"/>
+      <w:numFmt w:val="bullet"/>
+      <w:lvlText w:val=""/>
+      <w:lvlJc w:val="left"/>
+      <w:pPr>
+        <w:ind w:left="2520" w:hanging="360"/>
+      </w:pPr>
+      <w:rPr>
+        <w:rFonts w:ascii="Wingdings" w:hAnsi="Wingdings" w:hint="default"/>
+      </w:rPr>
+    </w:lvl>
+    <w:lvl w:ilvl="3" w:tplc="04090001" w:tentative="1">
+      <w:start w:val="1"/>
+      <w:numFmt w:val="bullet"/>
+      <w:lvlText w:val=""/>
+      <w:lvlJc w:val="left"/>
+      <w:pPr>
+        <w:ind w:left="3240" w:hanging="360"/>
+      </w:pPr>
+      <w:rPr>
+        <w:rFonts w:ascii="Symbol" w:hAnsi="Symbol" w:hint="default"/>
+      </w:rPr>
+    </w:lvl>
+    <w:lvl w:ilvl="4" w:tplc="04090003" w:tentative="1">
+      <w:start w:val="1"/>
+      <w:numFmt w:val="bullet"/>
+      <w:lvlText w:val="o"/>
+      <w:lvlJc w:val="left"/>
+      <w:pPr>
+        <w:ind w:left="3960" w:hanging="360"/>
+      </w:pPr>
+      <w:rPr>
+        <w:rFonts w:ascii="Courier New" w:hAnsi="Courier New" w:cs="Courier New" w:hint="default"/>
+      </w:rPr>
+    </w:lvl>
+    <w:lvl w:ilvl="5" w:tplc="04090005" w:tentative="1">
+      <w:start w:val="1"/>
+      <w:numFmt w:val="bullet"/>
+      <w:lvlText w:val=""/>
+      <w:lvlJc w:val="left"/>
+      <w:pPr>
+        <w:ind w:left="4680" w:hanging="360"/>
+      </w:pPr>
+      <w:rPr>
+        <w:rFonts w:ascii="Wingdings" w:hAnsi="Wingdings" w:hint="default"/>
+      </w:rPr>
+    </w:lvl>
+    <w:lvl w:ilvl="6" w:tplc="04090001" w:tentative="1">
+      <w:start w:val="1"/>
+      <w:numFmt w:val="bullet"/>
+      <w:lvlText w:val=""/>
+      <w:lvlJc w:val="left"/>
+      <w:pPr>
+        <w:ind w:left="5400" w:hanging="360"/>
+      </w:pPr>
+      <w:rPr>
+        <w:rFonts w:ascii="Symbol" w:hAnsi="Symbol" w:hint="default"/>
+      </w:rPr>
+    </w:lvl>
+    <w:lvl w:ilvl="7" w:tplc="04090003" w:tentative="1">
+      <w:start w:val="1"/>
+      <w:numFmt w:val="bullet"/>
+      <w:lvlText w:val="o"/>
+      <w:lvlJc w:val="left"/>
+      <w:pPr>
+        <w:ind w:left="6120" w:hanging="360"/>
+      </w:pPr>
+      <w:rPr>
+        <w:rFonts w:ascii="Courier New" w:hAnsi="Courier New" w:cs="Courier New" w:hint="default"/>
+      </w:rPr>
+    </w:lvl>
+    <w:lvl w:ilvl="8" w:tplc="04090005" w:tentative="1">
+      <w:start w:val="1"/>
+      <w:numFmt w:val="bullet"/>
+      <w:lvlText w:val=""/>
+      <w:lvlJc w:val="left"/>
+      <w:pPr>
+        <w:ind w:left="6840" w:hanging="360"/>
+      </w:pPr>
+      <w:rPr>
+        <w:rFonts w:ascii="Wingdings" w:hAnsi="Wingdings" w:hint="default"/>
+      </w:rPr>
+    </w:lvl>
+  </w:abstractNum>
+  <w:abstractNum w:abstractNumId="7" w15:restartNumberingAfterBreak="0">
     <w:nsid w:val="712977C2"/>
     <w:multiLevelType w:val="hybridMultilevel"/>
     <w:tmpl w:val="185CE950"/>
@@ -2699,7 +3874,7 @@
     <w:abstractNumId w:val="3"/>
   </w:num>
   <w:num w:numId="2" w16cid:durableId="1512144892">
-    <w:abstractNumId w:val="5"/>
+    <w:abstractNumId w:val="7"/>
   </w:num>
   <w:num w:numId="3" w16cid:durableId="1441870900">
     <w:abstractNumId w:val="2"/>
@@ -2708,10 +3883,16 @@
     <w:abstractNumId w:val="0"/>
   </w:num>
   <w:num w:numId="5" w16cid:durableId="1916818615">
-    <w:abstractNumId w:val="4"/>
+    <w:abstractNumId w:val="5"/>
   </w:num>
   <w:num w:numId="6" w16cid:durableId="761494614">
     <w:abstractNumId w:val="1"/>
+  </w:num>
+  <w:num w:numId="7" w16cid:durableId="70197386">
+    <w:abstractNumId w:val="4"/>
+  </w:num>
+  <w:num w:numId="8" w16cid:durableId="496698365">
+    <w:abstractNumId w:val="6"/>
   </w:num>
 </w:numbering>
 </file>
@@ -3332,6 +4513,72 @@
       <w:u w:val="single"/>
     </w:rPr>
   </w:style>
+  <w:style w:type="character" w:styleId="CommentReference">
+    <w:name w:val="annotation reference"/>
+    <w:basedOn w:val="DefaultParagraphFont"/>
+    <w:uiPriority w:val="99"/>
+    <w:semiHidden/>
+    <w:unhideWhenUsed/>
+    <w:rsid w:val="009318AC"/>
+    <w:rPr>
+      <w:sz w:val="16"/>
+      <w:szCs w:val="16"/>
+    </w:rPr>
+  </w:style>
+  <w:style w:type="paragraph" w:styleId="CommentText">
+    <w:name w:val="annotation text"/>
+    <w:basedOn w:val="Normal"/>
+    <w:link w:val="CommentTextChar"/>
+    <w:uiPriority w:val="99"/>
+    <w:unhideWhenUsed/>
+    <w:rsid w:val="009318AC"/>
+    <w:pPr>
+      <w:spacing w:line="240" w:lineRule="auto"/>
+    </w:pPr>
+    <w:rPr>
+      <w:sz w:val="20"/>
+      <w:szCs w:val="20"/>
+    </w:rPr>
+  </w:style>
+  <w:style w:type="character" w:customStyle="1" w:styleId="CommentTextChar">
+    <w:name w:val="Comment Text Char"/>
+    <w:basedOn w:val="DefaultParagraphFont"/>
+    <w:link w:val="CommentText"/>
+    <w:uiPriority w:val="99"/>
+    <w:rsid w:val="009318AC"/>
+    <w:rPr>
+      <w:sz w:val="20"/>
+      <w:szCs w:val="20"/>
+    </w:rPr>
+  </w:style>
+  <w:style w:type="paragraph" w:styleId="CommentSubject">
+    <w:name w:val="annotation subject"/>
+    <w:basedOn w:val="CommentText"/>
+    <w:next w:val="CommentText"/>
+    <w:link w:val="CommentSubjectChar"/>
+    <w:uiPriority w:val="99"/>
+    <w:semiHidden/>
+    <w:unhideWhenUsed/>
+    <w:rsid w:val="009318AC"/>
+    <w:rPr>
+      <w:b/>
+      <w:bCs/>
+    </w:rPr>
+  </w:style>
+  <w:style w:type="character" w:customStyle="1" w:styleId="CommentSubjectChar">
+    <w:name w:val="Comment Subject Char"/>
+    <w:basedOn w:val="CommentTextChar"/>
+    <w:link w:val="CommentSubject"/>
+    <w:uiPriority w:val="99"/>
+    <w:semiHidden/>
+    <w:rsid w:val="009318AC"/>
+    <w:rPr>
+      <w:b/>
+      <w:bCs/>
+      <w:sz w:val="20"/>
+      <w:szCs w:val="20"/>
+    </w:rPr>
+  </w:style>
 </w:styles>
 </file>
 

</xml_diff>